<commit_message>
Added Dashboard main page to DOCX
</commit_message>
<xml_diff>
--- a/HW1-Template-Webapp-2019-2020.docx
+++ b/HW1-Template-Webapp-2019-2020.docx
@@ -348,7 +348,6 @@
           <w:szCs w:val="28"/>
           <w:lang w:val="en-US"/>
         </w:rPr>
-        <w:lastRenderedPageBreak/>
         <w:t xml:space="preserve">Design choices </w:t>
       </w:r>
     </w:p>
@@ -368,6 +367,7 @@
           <w:szCs w:val="22"/>
           <w:lang w:val="en-US"/>
         </w:rPr>
+        <w:lastRenderedPageBreak/>
         <w:t xml:space="preserve">Lorem ipsum dolor sit </w:t>
       </w:r>
       <w:proofErr w:type="spellStart"/>
@@ -1287,47 +1287,8 @@
     </w:p>
     <w:p>
       <w:pPr>
+        <w:spacing w:line="360" w:lineRule="auto"/>
         <w:jc w:val="both"/>
-        <w:rPr>
-          <w:rFonts w:ascii="Helvetica Neue Light" w:hAnsi="Helvetica Neue Light"/>
-          <w:sz w:val="22"/>
-          <w:szCs w:val="22"/>
-        </w:rPr>
-      </w:pPr>
-    </w:p>
-    <w:p>
-      <w:pPr>
-        <w:jc w:val="both"/>
-        <w:rPr>
-          <w:rFonts w:ascii="Helvetica Neue Light" w:hAnsi="Helvetica Neue Light"/>
-          <w:sz w:val="22"/>
-          <w:szCs w:val="22"/>
-        </w:rPr>
-      </w:pPr>
-    </w:p>
-    <w:p>
-      <w:pPr>
-        <w:jc w:val="both"/>
-        <w:rPr>
-          <w:rFonts w:ascii="Helvetica Neue Light" w:hAnsi="Helvetica Neue Light"/>
-          <w:sz w:val="22"/>
-          <w:szCs w:val="22"/>
-        </w:rPr>
-      </w:pPr>
-    </w:p>
-    <w:p>
-      <w:pPr>
-        <w:jc w:val="both"/>
-        <w:rPr>
-          <w:rFonts w:ascii="Helvetica Neue Light" w:hAnsi="Helvetica Neue Light"/>
-          <w:sz w:val="22"/>
-          <w:szCs w:val="22"/>
-        </w:rPr>
-      </w:pPr>
-    </w:p>
-    <w:p>
-      <w:pPr>
-        <w:spacing w:before="360" w:after="240"/>
         <w:rPr>
           <w:rFonts w:ascii="Helvetica Neue Medium" w:hAnsi="Helvetica Neue Medium"/>
           <w:color w:val="8C0E1D"/>
@@ -1344,16 +1305,18 @@
           <w:szCs w:val="28"/>
           <w:lang w:val="en-US"/>
         </w:rPr>
-        <w:t>Login</w:t>
+        <w:t>Dashboard</w:t>
       </w:r>
     </w:p>
     <w:p>
       <w:pPr>
+        <w:spacing w:after="120" w:line="360" w:lineRule="auto"/>
         <w:jc w:val="center"/>
         <w:rPr>
-          <w:rFonts w:ascii="Helvetica Neue Light" w:hAnsi="Helvetica Neue Light"/>
-          <w:sz w:val="22"/>
-          <w:szCs w:val="22"/>
+          <w:rFonts w:ascii="Helvetica Neue Medium" w:hAnsi="Helvetica Neue Medium"/>
+          <w:color w:val="8C0E1D"/>
+          <w:sz w:val="28"/>
+          <w:szCs w:val="28"/>
           <w:lang w:val="en-US"/>
         </w:rPr>
       </w:pPr>
@@ -1366,10 +1329,10 @@
           <w:lang w:val="en-US"/>
         </w:rPr>
         <w:drawing>
-          <wp:inline distT="0" distB="0" distL="0" distR="0" wp14:anchorId="13A6B53E" wp14:editId="21575452">
-            <wp:extent cx="5930282" cy="3232184"/>
-            <wp:effectExtent l="0" t="0" r="635" b="6350"/>
-            <wp:docPr id="1" name="Immagine 1"/>
+          <wp:inline distT="0" distB="0" distL="0" distR="0" wp14:anchorId="02F321C0" wp14:editId="44626359">
+            <wp:extent cx="6097504" cy="4016205"/>
+            <wp:effectExtent l="0" t="0" r="0" b="3810"/>
+            <wp:docPr id="4" name="Immagine 4"/>
             <wp:cNvGraphicFramePr>
               <a:graphicFrameLocks xmlns:a="http://schemas.openxmlformats.org/drawingml/2006/main" noChangeAspect="1"/>
             </wp:cNvGraphicFramePr>
@@ -1389,7 +1352,7 @@
                   <pic:spPr>
                     <a:xfrm>
                       <a:off x="0" y="0"/>
-                      <a:ext cx="6117576" cy="3334265"/>
+                      <a:ext cx="6160408" cy="4057638"/>
                     </a:xfrm>
                     <a:prstGeom prst="rect">
                       <a:avLst/>
@@ -1413,6 +1376,126 @@
         </w:rPr>
       </w:pPr>
     </w:p>
+    <w:tbl>
+      <w:tblPr>
+        <w:tblStyle w:val="Grigliatabella"/>
+        <w:tblW w:w="0" w:type="auto"/>
+        <w:tblBorders>
+          <w:top w:val="none" w:sz="0" w:space="0" w:color="auto"/>
+          <w:left w:val="none" w:sz="0" w:space="0" w:color="auto"/>
+          <w:bottom w:val="none" w:sz="0" w:space="0" w:color="auto"/>
+          <w:right w:val="none" w:sz="0" w:space="0" w:color="auto"/>
+          <w:insideH w:val="none" w:sz="0" w:space="0" w:color="auto"/>
+          <w:insideV w:val="none" w:sz="0" w:space="0" w:color="auto"/>
+        </w:tblBorders>
+        <w:tblLook w:val="04A0" w:firstRow="1" w:lastRow="0" w:firstColumn="1" w:lastColumn="0" w:noHBand="0" w:noVBand="1"/>
+      </w:tblPr>
+      <w:tblGrid>
+        <w:gridCol w:w="5656"/>
+        <w:gridCol w:w="4198"/>
+      </w:tblGrid>
+      <w:tr>
+        <w:tc>
+          <w:tcPr>
+            <w:tcW w:w="4889" w:type="dxa"/>
+          </w:tcPr>
+          <w:p>
+            <w:pPr>
+              <w:jc w:val="both"/>
+              <w:rPr>
+                <w:rFonts w:ascii="Helvetica Neue Light" w:hAnsi="Helvetica Neue Light"/>
+                <w:sz w:val="22"/>
+                <w:szCs w:val="22"/>
+                <w:lang w:val="en-US"/>
+              </w:rPr>
+            </w:pPr>
+            <w:r>
+              <w:rPr>
+                <w:rFonts w:ascii="Helvetica Neue Light" w:hAnsi="Helvetica Neue Light"/>
+                <w:noProof/>
+                <w:sz w:val="22"/>
+                <w:szCs w:val="22"/>
+                <w:lang w:val="en-US"/>
+              </w:rPr>
+              <w:lastRenderedPageBreak/>
+              <w:drawing>
+                <wp:inline distT="0" distB="0" distL="0" distR="0" wp14:anchorId="0D8A1855" wp14:editId="05D44043">
+                  <wp:extent cx="3454532" cy="8755039"/>
+                  <wp:effectExtent l="0" t="0" r="0" b="8255"/>
+                  <wp:docPr id="7" name="Immagine 7"/>
+                  <wp:cNvGraphicFramePr>
+                    <a:graphicFrameLocks xmlns:a="http://schemas.openxmlformats.org/drawingml/2006/main" noChangeAspect="1"/>
+                  </wp:cNvGraphicFramePr>
+                  <a:graphic xmlns:a="http://schemas.openxmlformats.org/drawingml/2006/main">
+                    <a:graphicData uri="http://schemas.openxmlformats.org/drawingml/2006/picture">
+                      <pic:pic xmlns:pic="http://schemas.openxmlformats.org/drawingml/2006/picture">
+                        <pic:nvPicPr>
+                          <pic:cNvPr id="0" name="Picture 1"/>
+                          <pic:cNvPicPr>
+                            <a:picLocks noChangeAspect="1" noChangeArrowheads="1"/>
+                          </pic:cNvPicPr>
+                        </pic:nvPicPr>
+                        <pic:blipFill>
+                          <a:blip r:embed="rId9">
+                            <a:extLst>
+                              <a:ext uri="{28A0092B-C50C-407E-A947-70E740481C1C}">
+                                <a14:useLocalDpi xmlns:a14="http://schemas.microsoft.com/office/drawing/2010/main" val="0"/>
+                              </a:ext>
+                            </a:extLst>
+                          </a:blip>
+                          <a:srcRect/>
+                          <a:stretch>
+                            <a:fillRect/>
+                          </a:stretch>
+                        </pic:blipFill>
+                        <pic:spPr bwMode="auto">
+                          <a:xfrm>
+                            <a:off x="0" y="0"/>
+                            <a:ext cx="3456799" cy="8760785"/>
+                          </a:xfrm>
+                          <a:prstGeom prst="rect">
+                            <a:avLst/>
+                          </a:prstGeom>
+                          <a:noFill/>
+                          <a:ln>
+                            <a:noFill/>
+                          </a:ln>
+                        </pic:spPr>
+                      </pic:pic>
+                    </a:graphicData>
+                  </a:graphic>
+                </wp:inline>
+              </w:drawing>
+            </w:r>
+          </w:p>
+        </w:tc>
+        <w:tc>
+          <w:tcPr>
+            <w:tcW w:w="4889" w:type="dxa"/>
+          </w:tcPr>
+          <w:p>
+            <w:pPr>
+              <w:jc w:val="both"/>
+              <w:rPr>
+                <w:rFonts w:ascii="Helvetica Neue Light" w:hAnsi="Helvetica Neue Light"/>
+                <w:sz w:val="22"/>
+                <w:szCs w:val="22"/>
+                <w:lang w:val="en-US"/>
+              </w:rPr>
+            </w:pPr>
+            <w:r>
+              <w:rPr>
+                <w:rFonts w:ascii="Helvetica Neue Light" w:hAnsi="Helvetica Neue Light"/>
+                <w:sz w:val="22"/>
+                <w:szCs w:val="22"/>
+                <w:lang w:val="en-US"/>
+              </w:rPr>
+              <w:t>The dashboard main page is simply a condensed version of all the other detailed pages. Here the most recent items of each other page are shown, together with a box containing the user’s main personal information. The user can be redirected to the specific page through the navigation bar or a link at the bottom of each box. The navigation bar is shared among all the dashboard pages and it has been made collapsible in order to offer more space as needed.</w:t>
+            </w:r>
+          </w:p>
+        </w:tc>
+      </w:tr>
+    </w:tbl>
     <w:p>
       <w:pPr>
         <w:jc w:val="both"/>
@@ -1420,902 +1503,9 @@
           <w:rFonts w:ascii="Helvetica Neue Light" w:hAnsi="Helvetica Neue Light"/>
           <w:sz w:val="22"/>
           <w:szCs w:val="22"/>
-        </w:rPr>
-      </w:pPr>
-      <w:r>
-        <w:rPr>
-          <w:rFonts w:ascii="Helvetica Neue Light" w:hAnsi="Helvetica Neue Light"/>
-          <w:sz w:val="22"/>
-          <w:szCs w:val="22"/>
-          <w:lang w:val="en-US"/>
-        </w:rPr>
-        <w:t xml:space="preserve">Lorem ipsum dolor sit </w:t>
-      </w:r>
-      <w:proofErr w:type="spellStart"/>
-      <w:r>
-        <w:rPr>
-          <w:rFonts w:ascii="Helvetica Neue Light" w:hAnsi="Helvetica Neue Light"/>
-          <w:sz w:val="22"/>
-          <w:szCs w:val="22"/>
-          <w:lang w:val="en-US"/>
-        </w:rPr>
-        <w:t>amet</w:t>
-      </w:r>
-      <w:proofErr w:type="spellEnd"/>
-      <w:r>
-        <w:rPr>
-          <w:rFonts w:ascii="Helvetica Neue Light" w:hAnsi="Helvetica Neue Light"/>
-          <w:sz w:val="22"/>
-          <w:szCs w:val="22"/>
-          <w:lang w:val="en-US"/>
-        </w:rPr>
-        <w:t xml:space="preserve">, </w:t>
-      </w:r>
-      <w:proofErr w:type="spellStart"/>
-      <w:r>
-        <w:rPr>
-          <w:rFonts w:ascii="Helvetica Neue Light" w:hAnsi="Helvetica Neue Light"/>
-          <w:sz w:val="22"/>
-          <w:szCs w:val="22"/>
-          <w:lang w:val="en-US"/>
-        </w:rPr>
-        <w:t>consectetur</w:t>
-      </w:r>
-      <w:proofErr w:type="spellEnd"/>
-      <w:r>
-        <w:rPr>
-          <w:rFonts w:ascii="Helvetica Neue Light" w:hAnsi="Helvetica Neue Light"/>
-          <w:sz w:val="22"/>
-          <w:szCs w:val="22"/>
-          <w:lang w:val="en-US"/>
-        </w:rPr>
-        <w:t xml:space="preserve"> </w:t>
-      </w:r>
-      <w:proofErr w:type="spellStart"/>
-      <w:r>
-        <w:rPr>
-          <w:rFonts w:ascii="Helvetica Neue Light" w:hAnsi="Helvetica Neue Light"/>
-          <w:sz w:val="22"/>
-          <w:szCs w:val="22"/>
-          <w:lang w:val="en-US"/>
-        </w:rPr>
-        <w:t>adipiscing</w:t>
-      </w:r>
-      <w:proofErr w:type="spellEnd"/>
-      <w:r>
-        <w:rPr>
-          <w:rFonts w:ascii="Helvetica Neue Light" w:hAnsi="Helvetica Neue Light"/>
-          <w:sz w:val="22"/>
-          <w:szCs w:val="22"/>
-          <w:lang w:val="en-US"/>
-        </w:rPr>
-        <w:t xml:space="preserve"> </w:t>
-      </w:r>
-      <w:proofErr w:type="spellStart"/>
-      <w:r>
-        <w:rPr>
-          <w:rFonts w:ascii="Helvetica Neue Light" w:hAnsi="Helvetica Neue Light"/>
-          <w:sz w:val="22"/>
-          <w:szCs w:val="22"/>
-          <w:lang w:val="en-US"/>
-        </w:rPr>
-        <w:t>elit</w:t>
-      </w:r>
-      <w:proofErr w:type="spellEnd"/>
-      <w:r>
-        <w:rPr>
-          <w:rFonts w:ascii="Helvetica Neue Light" w:hAnsi="Helvetica Neue Light"/>
-          <w:sz w:val="22"/>
-          <w:szCs w:val="22"/>
-          <w:lang w:val="en-US"/>
-        </w:rPr>
-        <w:t xml:space="preserve">. </w:t>
-      </w:r>
-      <w:proofErr w:type="spellStart"/>
-      <w:r>
-        <w:rPr>
-          <w:rFonts w:ascii="Helvetica Neue Light" w:hAnsi="Helvetica Neue Light"/>
-          <w:sz w:val="22"/>
-          <w:szCs w:val="22"/>
-        </w:rPr>
-        <w:t>Etiam</w:t>
-      </w:r>
-      <w:proofErr w:type="spellEnd"/>
-      <w:r>
-        <w:rPr>
-          <w:rFonts w:ascii="Helvetica Neue Light" w:hAnsi="Helvetica Neue Light"/>
-          <w:sz w:val="22"/>
-          <w:szCs w:val="22"/>
-        </w:rPr>
-        <w:t xml:space="preserve"> lacinia </w:t>
-      </w:r>
-      <w:proofErr w:type="spellStart"/>
-      <w:r>
-        <w:rPr>
-          <w:rFonts w:ascii="Helvetica Neue Light" w:hAnsi="Helvetica Neue Light"/>
-          <w:sz w:val="22"/>
-          <w:szCs w:val="22"/>
-        </w:rPr>
-        <w:t>scelerisque</w:t>
-      </w:r>
-      <w:proofErr w:type="spellEnd"/>
-      <w:r>
-        <w:rPr>
-          <w:rFonts w:ascii="Helvetica Neue Light" w:hAnsi="Helvetica Neue Light"/>
-          <w:sz w:val="22"/>
-          <w:szCs w:val="22"/>
-        </w:rPr>
-        <w:t xml:space="preserve"> </w:t>
-      </w:r>
-      <w:proofErr w:type="spellStart"/>
-      <w:r>
-        <w:rPr>
-          <w:rFonts w:ascii="Helvetica Neue Light" w:hAnsi="Helvetica Neue Light"/>
-          <w:sz w:val="22"/>
-          <w:szCs w:val="22"/>
-        </w:rPr>
-        <w:t>euismod</w:t>
-      </w:r>
-      <w:proofErr w:type="spellEnd"/>
-      <w:r>
-        <w:rPr>
-          <w:rFonts w:ascii="Helvetica Neue Light" w:hAnsi="Helvetica Neue Light"/>
-          <w:sz w:val="22"/>
-          <w:szCs w:val="22"/>
-        </w:rPr>
-        <w:t xml:space="preserve">. </w:t>
-      </w:r>
-      <w:proofErr w:type="spellStart"/>
-      <w:r>
-        <w:rPr>
-          <w:rFonts w:ascii="Helvetica Neue Light" w:hAnsi="Helvetica Neue Light"/>
-          <w:sz w:val="22"/>
-          <w:szCs w:val="22"/>
-        </w:rPr>
-        <w:t>Quisque</w:t>
-      </w:r>
-      <w:proofErr w:type="spellEnd"/>
-      <w:r>
-        <w:rPr>
-          <w:rFonts w:ascii="Helvetica Neue Light" w:hAnsi="Helvetica Neue Light"/>
-          <w:sz w:val="22"/>
-          <w:szCs w:val="22"/>
-        </w:rPr>
-        <w:t xml:space="preserve"> </w:t>
-      </w:r>
-      <w:proofErr w:type="spellStart"/>
-      <w:r>
-        <w:rPr>
-          <w:rFonts w:ascii="Helvetica Neue Light" w:hAnsi="Helvetica Neue Light"/>
-          <w:sz w:val="22"/>
-          <w:szCs w:val="22"/>
-        </w:rPr>
-        <w:t>rhoncus</w:t>
-      </w:r>
-      <w:proofErr w:type="spellEnd"/>
-      <w:r>
-        <w:rPr>
-          <w:rFonts w:ascii="Helvetica Neue Light" w:hAnsi="Helvetica Neue Light"/>
-          <w:sz w:val="22"/>
-          <w:szCs w:val="22"/>
-        </w:rPr>
-        <w:t xml:space="preserve"> </w:t>
-      </w:r>
-      <w:proofErr w:type="spellStart"/>
-      <w:r>
-        <w:rPr>
-          <w:rFonts w:ascii="Helvetica Neue Light" w:hAnsi="Helvetica Neue Light"/>
-          <w:sz w:val="22"/>
-          <w:szCs w:val="22"/>
-        </w:rPr>
-        <w:t>feugiat</w:t>
-      </w:r>
-      <w:proofErr w:type="spellEnd"/>
-      <w:r>
-        <w:rPr>
-          <w:rFonts w:ascii="Helvetica Neue Light" w:hAnsi="Helvetica Neue Light"/>
-          <w:sz w:val="22"/>
-          <w:szCs w:val="22"/>
-        </w:rPr>
-        <w:t xml:space="preserve"> </w:t>
-      </w:r>
-      <w:proofErr w:type="spellStart"/>
-      <w:r>
-        <w:rPr>
-          <w:rFonts w:ascii="Helvetica Neue Light" w:hAnsi="Helvetica Neue Light"/>
-          <w:sz w:val="22"/>
-          <w:szCs w:val="22"/>
-        </w:rPr>
-        <w:t>nisl</w:t>
-      </w:r>
-      <w:proofErr w:type="spellEnd"/>
-      <w:r>
-        <w:rPr>
-          <w:rFonts w:ascii="Helvetica Neue Light" w:hAnsi="Helvetica Neue Light"/>
-          <w:sz w:val="22"/>
-          <w:szCs w:val="22"/>
-        </w:rPr>
-        <w:t xml:space="preserve">. </w:t>
-      </w:r>
-      <w:proofErr w:type="spellStart"/>
-      <w:r>
-        <w:rPr>
-          <w:rFonts w:ascii="Helvetica Neue Light" w:hAnsi="Helvetica Neue Light"/>
-          <w:sz w:val="22"/>
-          <w:szCs w:val="22"/>
-        </w:rPr>
-        <w:t>Pellentesque</w:t>
-      </w:r>
-      <w:proofErr w:type="spellEnd"/>
-      <w:r>
-        <w:rPr>
-          <w:rFonts w:ascii="Helvetica Neue Light" w:hAnsi="Helvetica Neue Light"/>
-          <w:sz w:val="22"/>
-          <w:szCs w:val="22"/>
-        </w:rPr>
-        <w:t xml:space="preserve"> </w:t>
-      </w:r>
-      <w:proofErr w:type="spellStart"/>
-      <w:r>
-        <w:rPr>
-          <w:rFonts w:ascii="Helvetica Neue Light" w:hAnsi="Helvetica Neue Light"/>
-          <w:sz w:val="22"/>
-          <w:szCs w:val="22"/>
-        </w:rPr>
-        <w:t>finibus</w:t>
-      </w:r>
-      <w:proofErr w:type="spellEnd"/>
-      <w:r>
-        <w:rPr>
-          <w:rFonts w:ascii="Helvetica Neue Light" w:hAnsi="Helvetica Neue Light"/>
-          <w:sz w:val="22"/>
-          <w:szCs w:val="22"/>
-        </w:rPr>
-        <w:t xml:space="preserve"> </w:t>
-      </w:r>
-      <w:proofErr w:type="spellStart"/>
-      <w:r>
-        <w:rPr>
-          <w:rFonts w:ascii="Helvetica Neue Light" w:hAnsi="Helvetica Neue Light"/>
-          <w:sz w:val="22"/>
-          <w:szCs w:val="22"/>
-        </w:rPr>
-        <w:t>feugiat</w:t>
-      </w:r>
-      <w:proofErr w:type="spellEnd"/>
-      <w:r>
-        <w:rPr>
-          <w:rFonts w:ascii="Helvetica Neue Light" w:hAnsi="Helvetica Neue Light"/>
-          <w:sz w:val="22"/>
-          <w:szCs w:val="22"/>
-        </w:rPr>
-        <w:t xml:space="preserve"> </w:t>
-      </w:r>
-      <w:proofErr w:type="spellStart"/>
-      <w:r>
-        <w:rPr>
-          <w:rFonts w:ascii="Helvetica Neue Light" w:hAnsi="Helvetica Neue Light"/>
-          <w:sz w:val="22"/>
-          <w:szCs w:val="22"/>
-        </w:rPr>
-        <w:t>tellus</w:t>
-      </w:r>
-      <w:proofErr w:type="spellEnd"/>
-      <w:r>
-        <w:rPr>
-          <w:rFonts w:ascii="Helvetica Neue Light" w:hAnsi="Helvetica Neue Light"/>
-          <w:sz w:val="22"/>
-          <w:szCs w:val="22"/>
-        </w:rPr>
-        <w:t xml:space="preserve">. </w:t>
-      </w:r>
-      <w:proofErr w:type="spellStart"/>
-      <w:r>
-        <w:rPr>
-          <w:rFonts w:ascii="Helvetica Neue Light" w:hAnsi="Helvetica Neue Light"/>
-          <w:sz w:val="22"/>
-          <w:szCs w:val="22"/>
-        </w:rPr>
-        <w:t>Praesent</w:t>
-      </w:r>
-      <w:proofErr w:type="spellEnd"/>
-      <w:r>
-        <w:rPr>
-          <w:rFonts w:ascii="Helvetica Neue Light" w:hAnsi="Helvetica Neue Light"/>
-          <w:sz w:val="22"/>
-          <w:szCs w:val="22"/>
-        </w:rPr>
-        <w:t xml:space="preserve"> in </w:t>
-      </w:r>
-      <w:proofErr w:type="spellStart"/>
-      <w:r>
-        <w:rPr>
-          <w:rFonts w:ascii="Helvetica Neue Light" w:hAnsi="Helvetica Neue Light"/>
-          <w:sz w:val="22"/>
-          <w:szCs w:val="22"/>
-        </w:rPr>
-        <w:t>sodales</w:t>
-      </w:r>
-      <w:proofErr w:type="spellEnd"/>
-      <w:r>
-        <w:rPr>
-          <w:rFonts w:ascii="Helvetica Neue Light" w:hAnsi="Helvetica Neue Light"/>
-          <w:sz w:val="22"/>
-          <w:szCs w:val="22"/>
-        </w:rPr>
-        <w:t xml:space="preserve"> </w:t>
-      </w:r>
-      <w:proofErr w:type="spellStart"/>
-      <w:r>
-        <w:rPr>
-          <w:rFonts w:ascii="Helvetica Neue Light" w:hAnsi="Helvetica Neue Light"/>
-          <w:sz w:val="22"/>
-          <w:szCs w:val="22"/>
-        </w:rPr>
-        <w:t>lorem</w:t>
-      </w:r>
-      <w:proofErr w:type="spellEnd"/>
-      <w:r>
-        <w:rPr>
-          <w:rFonts w:ascii="Helvetica Neue Light" w:hAnsi="Helvetica Neue Light"/>
-          <w:sz w:val="22"/>
-          <w:szCs w:val="22"/>
-        </w:rPr>
-        <w:t xml:space="preserve">, et </w:t>
-      </w:r>
-      <w:proofErr w:type="spellStart"/>
-      <w:r>
-        <w:rPr>
-          <w:rFonts w:ascii="Helvetica Neue Light" w:hAnsi="Helvetica Neue Light"/>
-          <w:sz w:val="22"/>
-          <w:szCs w:val="22"/>
-        </w:rPr>
-        <w:t>aliquam</w:t>
-      </w:r>
-      <w:proofErr w:type="spellEnd"/>
-      <w:r>
-        <w:rPr>
-          <w:rFonts w:ascii="Helvetica Neue Light" w:hAnsi="Helvetica Neue Light"/>
-          <w:sz w:val="22"/>
-          <w:szCs w:val="22"/>
-        </w:rPr>
-        <w:t xml:space="preserve"> </w:t>
-      </w:r>
-      <w:proofErr w:type="spellStart"/>
-      <w:r>
-        <w:rPr>
-          <w:rFonts w:ascii="Helvetica Neue Light" w:hAnsi="Helvetica Neue Light"/>
-          <w:sz w:val="22"/>
-          <w:szCs w:val="22"/>
-        </w:rPr>
-        <w:t>elit</w:t>
-      </w:r>
-      <w:proofErr w:type="spellEnd"/>
-      <w:r>
-        <w:rPr>
-          <w:rFonts w:ascii="Helvetica Neue Light" w:hAnsi="Helvetica Neue Light"/>
-          <w:sz w:val="22"/>
-          <w:szCs w:val="22"/>
-        </w:rPr>
-        <w:t xml:space="preserve">. </w:t>
-      </w:r>
-      <w:proofErr w:type="spellStart"/>
-      <w:r>
-        <w:rPr>
-          <w:rFonts w:ascii="Helvetica Neue Light" w:hAnsi="Helvetica Neue Light"/>
-          <w:sz w:val="22"/>
-          <w:szCs w:val="22"/>
-        </w:rPr>
-        <w:t>Vivamus</w:t>
-      </w:r>
-      <w:proofErr w:type="spellEnd"/>
-      <w:r>
-        <w:rPr>
-          <w:rFonts w:ascii="Helvetica Neue Light" w:hAnsi="Helvetica Neue Light"/>
-          <w:sz w:val="22"/>
-          <w:szCs w:val="22"/>
-        </w:rPr>
-        <w:t xml:space="preserve"> </w:t>
-      </w:r>
-      <w:proofErr w:type="spellStart"/>
-      <w:r>
-        <w:rPr>
-          <w:rFonts w:ascii="Helvetica Neue Light" w:hAnsi="Helvetica Neue Light"/>
-          <w:sz w:val="22"/>
-          <w:szCs w:val="22"/>
-        </w:rPr>
-        <w:t>bibendum</w:t>
-      </w:r>
-      <w:proofErr w:type="spellEnd"/>
-      <w:r>
-        <w:rPr>
-          <w:rFonts w:ascii="Helvetica Neue Light" w:hAnsi="Helvetica Neue Light"/>
-          <w:sz w:val="22"/>
-          <w:szCs w:val="22"/>
-        </w:rPr>
-        <w:t xml:space="preserve"> in </w:t>
-      </w:r>
-      <w:proofErr w:type="spellStart"/>
-      <w:r>
-        <w:rPr>
-          <w:rFonts w:ascii="Helvetica Neue Light" w:hAnsi="Helvetica Neue Light"/>
-          <w:sz w:val="22"/>
-          <w:szCs w:val="22"/>
-        </w:rPr>
-        <w:t>mauris</w:t>
-      </w:r>
-      <w:proofErr w:type="spellEnd"/>
-      <w:r>
-        <w:rPr>
-          <w:rFonts w:ascii="Helvetica Neue Light" w:hAnsi="Helvetica Neue Light"/>
-          <w:sz w:val="22"/>
-          <w:szCs w:val="22"/>
-        </w:rPr>
-        <w:t xml:space="preserve"> </w:t>
-      </w:r>
-      <w:proofErr w:type="spellStart"/>
-      <w:r>
-        <w:rPr>
-          <w:rFonts w:ascii="Helvetica Neue Light" w:hAnsi="Helvetica Neue Light"/>
-          <w:sz w:val="22"/>
-          <w:szCs w:val="22"/>
-        </w:rPr>
-        <w:t>sodales</w:t>
-      </w:r>
-      <w:proofErr w:type="spellEnd"/>
-      <w:r>
-        <w:rPr>
-          <w:rFonts w:ascii="Helvetica Neue Light" w:hAnsi="Helvetica Neue Light"/>
-          <w:sz w:val="22"/>
-          <w:szCs w:val="22"/>
-        </w:rPr>
-        <w:t xml:space="preserve"> lacinia. </w:t>
-      </w:r>
-      <w:proofErr w:type="spellStart"/>
-      <w:r>
-        <w:rPr>
-          <w:rFonts w:ascii="Helvetica Neue Light" w:hAnsi="Helvetica Neue Light"/>
-          <w:sz w:val="22"/>
-          <w:szCs w:val="22"/>
-        </w:rPr>
-        <w:t>Donec</w:t>
-      </w:r>
-      <w:proofErr w:type="spellEnd"/>
-      <w:r>
-        <w:rPr>
-          <w:rFonts w:ascii="Helvetica Neue Light" w:hAnsi="Helvetica Neue Light"/>
-          <w:sz w:val="22"/>
-          <w:szCs w:val="22"/>
-        </w:rPr>
-        <w:t xml:space="preserve"> et </w:t>
-      </w:r>
-      <w:proofErr w:type="spellStart"/>
-      <w:r>
-        <w:rPr>
-          <w:rFonts w:ascii="Helvetica Neue Light" w:hAnsi="Helvetica Neue Light"/>
-          <w:sz w:val="22"/>
-          <w:szCs w:val="22"/>
-        </w:rPr>
-        <w:t>elementum</w:t>
-      </w:r>
-      <w:proofErr w:type="spellEnd"/>
-      <w:r>
-        <w:rPr>
-          <w:rFonts w:ascii="Helvetica Neue Light" w:hAnsi="Helvetica Neue Light"/>
-          <w:sz w:val="22"/>
-          <w:szCs w:val="22"/>
-        </w:rPr>
-        <w:t xml:space="preserve"> </w:t>
-      </w:r>
-      <w:proofErr w:type="spellStart"/>
-      <w:r>
-        <w:rPr>
-          <w:rFonts w:ascii="Helvetica Neue Light" w:hAnsi="Helvetica Neue Light"/>
-          <w:sz w:val="22"/>
-          <w:szCs w:val="22"/>
-        </w:rPr>
-        <w:t>justo</w:t>
-      </w:r>
-      <w:proofErr w:type="spellEnd"/>
-      <w:r>
-        <w:rPr>
-          <w:rFonts w:ascii="Helvetica Neue Light" w:hAnsi="Helvetica Neue Light"/>
-          <w:sz w:val="22"/>
-          <w:szCs w:val="22"/>
-        </w:rPr>
-        <w:t xml:space="preserve">. </w:t>
-      </w:r>
-      <w:proofErr w:type="spellStart"/>
-      <w:r>
-        <w:rPr>
-          <w:rFonts w:ascii="Helvetica Neue Light" w:hAnsi="Helvetica Neue Light"/>
-          <w:sz w:val="22"/>
-          <w:szCs w:val="22"/>
-          <w:lang w:val="en-US"/>
-        </w:rPr>
-        <w:t>Praesent</w:t>
-      </w:r>
-      <w:proofErr w:type="spellEnd"/>
-      <w:r>
-        <w:rPr>
-          <w:rFonts w:ascii="Helvetica Neue Light" w:hAnsi="Helvetica Neue Light"/>
-          <w:sz w:val="22"/>
-          <w:szCs w:val="22"/>
-          <w:lang w:val="en-US"/>
-        </w:rPr>
-        <w:t xml:space="preserve"> </w:t>
-      </w:r>
-      <w:proofErr w:type="spellStart"/>
-      <w:r>
-        <w:rPr>
-          <w:rFonts w:ascii="Helvetica Neue Light" w:hAnsi="Helvetica Neue Light"/>
-          <w:sz w:val="22"/>
-          <w:szCs w:val="22"/>
-          <w:lang w:val="en-US"/>
-        </w:rPr>
-        <w:t>eget</w:t>
-      </w:r>
-      <w:proofErr w:type="spellEnd"/>
-      <w:r>
-        <w:rPr>
-          <w:rFonts w:ascii="Helvetica Neue Light" w:hAnsi="Helvetica Neue Light"/>
-          <w:sz w:val="22"/>
-          <w:szCs w:val="22"/>
-          <w:lang w:val="en-US"/>
-        </w:rPr>
-        <w:t xml:space="preserve"> </w:t>
-      </w:r>
-      <w:proofErr w:type="spellStart"/>
-      <w:r>
-        <w:rPr>
-          <w:rFonts w:ascii="Helvetica Neue Light" w:hAnsi="Helvetica Neue Light"/>
-          <w:sz w:val="22"/>
-          <w:szCs w:val="22"/>
-          <w:lang w:val="en-US"/>
-        </w:rPr>
-        <w:t>mauris</w:t>
-      </w:r>
-      <w:proofErr w:type="spellEnd"/>
-      <w:r>
-        <w:rPr>
-          <w:rFonts w:ascii="Helvetica Neue Light" w:hAnsi="Helvetica Neue Light"/>
-          <w:sz w:val="22"/>
-          <w:szCs w:val="22"/>
-          <w:lang w:val="en-US"/>
-        </w:rPr>
-        <w:t xml:space="preserve"> </w:t>
-      </w:r>
-      <w:proofErr w:type="spellStart"/>
-      <w:r>
-        <w:rPr>
-          <w:rFonts w:ascii="Helvetica Neue Light" w:hAnsi="Helvetica Neue Light"/>
-          <w:sz w:val="22"/>
-          <w:szCs w:val="22"/>
-          <w:lang w:val="en-US"/>
-        </w:rPr>
-        <w:t>consectetur</w:t>
-      </w:r>
-      <w:proofErr w:type="spellEnd"/>
-      <w:r>
-        <w:rPr>
-          <w:rFonts w:ascii="Helvetica Neue Light" w:hAnsi="Helvetica Neue Light"/>
-          <w:sz w:val="22"/>
-          <w:szCs w:val="22"/>
-          <w:lang w:val="en-US"/>
-        </w:rPr>
-        <w:t xml:space="preserve">, </w:t>
-      </w:r>
-      <w:proofErr w:type="spellStart"/>
-      <w:r>
-        <w:rPr>
-          <w:rFonts w:ascii="Helvetica Neue Light" w:hAnsi="Helvetica Neue Light"/>
-          <w:sz w:val="22"/>
-          <w:szCs w:val="22"/>
-          <w:lang w:val="en-US"/>
-        </w:rPr>
-        <w:t>luctus</w:t>
-      </w:r>
-      <w:proofErr w:type="spellEnd"/>
-      <w:r>
-        <w:rPr>
-          <w:rFonts w:ascii="Helvetica Neue Light" w:hAnsi="Helvetica Neue Light"/>
-          <w:sz w:val="22"/>
-          <w:szCs w:val="22"/>
-          <w:lang w:val="en-US"/>
-        </w:rPr>
-        <w:t xml:space="preserve"> </w:t>
-      </w:r>
-      <w:proofErr w:type="spellStart"/>
-      <w:r>
-        <w:rPr>
-          <w:rFonts w:ascii="Helvetica Neue Light" w:hAnsi="Helvetica Neue Light"/>
-          <w:sz w:val="22"/>
-          <w:szCs w:val="22"/>
-          <w:lang w:val="en-US"/>
-        </w:rPr>
-        <w:t>massa</w:t>
-      </w:r>
-      <w:proofErr w:type="spellEnd"/>
-      <w:r>
-        <w:rPr>
-          <w:rFonts w:ascii="Helvetica Neue Light" w:hAnsi="Helvetica Neue Light"/>
-          <w:sz w:val="22"/>
-          <w:szCs w:val="22"/>
-          <w:lang w:val="en-US"/>
-        </w:rPr>
-        <w:t xml:space="preserve"> vel, maximus ipsum. Sed </w:t>
-      </w:r>
-      <w:proofErr w:type="spellStart"/>
-      <w:r>
-        <w:rPr>
-          <w:rFonts w:ascii="Helvetica Neue Light" w:hAnsi="Helvetica Neue Light"/>
-          <w:sz w:val="22"/>
-          <w:szCs w:val="22"/>
-          <w:lang w:val="en-US"/>
-        </w:rPr>
-        <w:t>quis</w:t>
-      </w:r>
-      <w:proofErr w:type="spellEnd"/>
-      <w:r>
-        <w:rPr>
-          <w:rFonts w:ascii="Helvetica Neue Light" w:hAnsi="Helvetica Neue Light"/>
-          <w:sz w:val="22"/>
-          <w:szCs w:val="22"/>
-          <w:lang w:val="en-US"/>
-        </w:rPr>
-        <w:t xml:space="preserve"> </w:t>
-      </w:r>
-      <w:proofErr w:type="spellStart"/>
-      <w:r>
-        <w:rPr>
-          <w:rFonts w:ascii="Helvetica Neue Light" w:hAnsi="Helvetica Neue Light"/>
-          <w:sz w:val="22"/>
-          <w:szCs w:val="22"/>
-          <w:lang w:val="en-US"/>
-        </w:rPr>
-        <w:t>quam</w:t>
-      </w:r>
-      <w:proofErr w:type="spellEnd"/>
-      <w:r>
-        <w:rPr>
-          <w:rFonts w:ascii="Helvetica Neue Light" w:hAnsi="Helvetica Neue Light"/>
-          <w:sz w:val="22"/>
-          <w:szCs w:val="22"/>
-          <w:lang w:val="en-US"/>
-        </w:rPr>
-        <w:t xml:space="preserve"> sit </w:t>
-      </w:r>
-      <w:proofErr w:type="spellStart"/>
-      <w:r>
-        <w:rPr>
-          <w:rFonts w:ascii="Helvetica Neue Light" w:hAnsi="Helvetica Neue Light"/>
-          <w:sz w:val="22"/>
-          <w:szCs w:val="22"/>
-          <w:lang w:val="en-US"/>
-        </w:rPr>
-        <w:t>amet</w:t>
-      </w:r>
-      <w:proofErr w:type="spellEnd"/>
-      <w:r>
-        <w:rPr>
-          <w:rFonts w:ascii="Helvetica Neue Light" w:hAnsi="Helvetica Neue Light"/>
-          <w:sz w:val="22"/>
-          <w:szCs w:val="22"/>
-          <w:lang w:val="en-US"/>
-        </w:rPr>
-        <w:t xml:space="preserve"> magna </w:t>
-      </w:r>
-      <w:proofErr w:type="spellStart"/>
-      <w:r>
-        <w:rPr>
-          <w:rFonts w:ascii="Helvetica Neue Light" w:hAnsi="Helvetica Neue Light"/>
-          <w:sz w:val="22"/>
-          <w:szCs w:val="22"/>
-          <w:lang w:val="en-US"/>
-        </w:rPr>
-        <w:t>congue</w:t>
-      </w:r>
-      <w:proofErr w:type="spellEnd"/>
-      <w:r>
-        <w:rPr>
-          <w:rFonts w:ascii="Helvetica Neue Light" w:hAnsi="Helvetica Neue Light"/>
-          <w:sz w:val="22"/>
-          <w:szCs w:val="22"/>
-          <w:lang w:val="en-US"/>
-        </w:rPr>
-        <w:t xml:space="preserve"> </w:t>
-      </w:r>
-      <w:proofErr w:type="spellStart"/>
-      <w:r>
-        <w:rPr>
-          <w:rFonts w:ascii="Helvetica Neue Light" w:hAnsi="Helvetica Neue Light"/>
-          <w:sz w:val="22"/>
-          <w:szCs w:val="22"/>
-          <w:lang w:val="en-US"/>
-        </w:rPr>
-        <w:t>tincidunt</w:t>
-      </w:r>
-      <w:proofErr w:type="spellEnd"/>
-      <w:r>
-        <w:rPr>
-          <w:rFonts w:ascii="Helvetica Neue Light" w:hAnsi="Helvetica Neue Light"/>
-          <w:sz w:val="22"/>
-          <w:szCs w:val="22"/>
-          <w:lang w:val="en-US"/>
-        </w:rPr>
-        <w:t xml:space="preserve">. </w:t>
-      </w:r>
-      <w:proofErr w:type="spellStart"/>
-      <w:r>
-        <w:rPr>
-          <w:rFonts w:ascii="Helvetica Neue Light" w:hAnsi="Helvetica Neue Light"/>
-          <w:sz w:val="22"/>
-          <w:szCs w:val="22"/>
-        </w:rPr>
-        <w:t>Vivamus</w:t>
-      </w:r>
-      <w:proofErr w:type="spellEnd"/>
-      <w:r>
-        <w:rPr>
-          <w:rFonts w:ascii="Helvetica Neue Light" w:hAnsi="Helvetica Neue Light"/>
-          <w:sz w:val="22"/>
-          <w:szCs w:val="22"/>
-        </w:rPr>
-        <w:t xml:space="preserve"> </w:t>
-      </w:r>
-      <w:proofErr w:type="spellStart"/>
-      <w:r>
-        <w:rPr>
-          <w:rFonts w:ascii="Helvetica Neue Light" w:hAnsi="Helvetica Neue Light"/>
-          <w:sz w:val="22"/>
-          <w:szCs w:val="22"/>
-        </w:rPr>
-        <w:t>vel</w:t>
-      </w:r>
-      <w:proofErr w:type="spellEnd"/>
-      <w:r>
-        <w:rPr>
-          <w:rFonts w:ascii="Helvetica Neue Light" w:hAnsi="Helvetica Neue Light"/>
-          <w:sz w:val="22"/>
-          <w:szCs w:val="22"/>
-        </w:rPr>
-        <w:t xml:space="preserve"> </w:t>
-      </w:r>
-      <w:proofErr w:type="spellStart"/>
-      <w:r>
-        <w:rPr>
-          <w:rFonts w:ascii="Helvetica Neue Light" w:hAnsi="Helvetica Neue Light"/>
-          <w:sz w:val="22"/>
-          <w:szCs w:val="22"/>
-        </w:rPr>
-        <w:t>tortor</w:t>
-      </w:r>
-      <w:proofErr w:type="spellEnd"/>
-      <w:r>
-        <w:rPr>
-          <w:rFonts w:ascii="Helvetica Neue Light" w:hAnsi="Helvetica Neue Light"/>
-          <w:sz w:val="22"/>
-          <w:szCs w:val="22"/>
-        </w:rPr>
-        <w:t xml:space="preserve"> eros. Nulla massa </w:t>
-      </w:r>
-      <w:proofErr w:type="spellStart"/>
-      <w:r>
-        <w:rPr>
-          <w:rFonts w:ascii="Helvetica Neue Light" w:hAnsi="Helvetica Neue Light"/>
-          <w:sz w:val="22"/>
-          <w:szCs w:val="22"/>
-          <w:u w:val="single"/>
-        </w:rPr>
-        <w:t>lacus</w:t>
-      </w:r>
-      <w:proofErr w:type="spellEnd"/>
-      <w:r>
-        <w:rPr>
-          <w:rFonts w:ascii="Helvetica Neue Light" w:hAnsi="Helvetica Neue Light"/>
-          <w:sz w:val="22"/>
-          <w:szCs w:val="22"/>
-        </w:rPr>
-        <w:t xml:space="preserve">, </w:t>
-      </w:r>
-      <w:proofErr w:type="spellStart"/>
-      <w:r>
-        <w:rPr>
-          <w:rFonts w:ascii="Helvetica Neue Light" w:hAnsi="Helvetica Neue Light"/>
-          <w:sz w:val="22"/>
-          <w:szCs w:val="22"/>
-        </w:rPr>
-        <w:t>maximus</w:t>
-      </w:r>
-      <w:proofErr w:type="spellEnd"/>
-      <w:r>
-        <w:rPr>
-          <w:rFonts w:ascii="Helvetica Neue Light" w:hAnsi="Helvetica Neue Light"/>
-          <w:sz w:val="22"/>
-          <w:szCs w:val="22"/>
-        </w:rPr>
-        <w:t xml:space="preserve"> </w:t>
-      </w:r>
-      <w:proofErr w:type="spellStart"/>
-      <w:r>
-        <w:rPr>
-          <w:rFonts w:ascii="Helvetica Neue Light" w:hAnsi="Helvetica Neue Light"/>
-          <w:sz w:val="22"/>
-          <w:szCs w:val="22"/>
-        </w:rPr>
-        <w:t>quis</w:t>
-      </w:r>
-      <w:proofErr w:type="spellEnd"/>
-      <w:r>
-        <w:rPr>
-          <w:rFonts w:ascii="Helvetica Neue Light" w:hAnsi="Helvetica Neue Light"/>
-          <w:sz w:val="22"/>
-          <w:szCs w:val="22"/>
-        </w:rPr>
-        <w:t xml:space="preserve"> o</w:t>
-      </w:r>
-      <w:r>
-        <w:rPr>
-          <w:rFonts w:ascii="Helvetica Neue Light" w:hAnsi="Helvetica Neue Light"/>
-          <w:sz w:val="22"/>
-          <w:szCs w:val="22"/>
-        </w:rPr>
-        <w:t xml:space="preserve">rci </w:t>
-      </w:r>
-      <w:proofErr w:type="spellStart"/>
-      <w:r>
-        <w:rPr>
-          <w:rFonts w:ascii="Helvetica Neue Light" w:hAnsi="Helvetica Neue Light"/>
-          <w:sz w:val="22"/>
-          <w:szCs w:val="22"/>
-        </w:rPr>
-        <w:t>quis</w:t>
-      </w:r>
-      <w:proofErr w:type="spellEnd"/>
-      <w:r>
-        <w:rPr>
-          <w:rFonts w:ascii="Helvetica Neue Light" w:hAnsi="Helvetica Neue Light"/>
-          <w:sz w:val="22"/>
-          <w:szCs w:val="22"/>
-        </w:rPr>
-        <w:t xml:space="preserve">, </w:t>
-      </w:r>
-      <w:proofErr w:type="spellStart"/>
-      <w:r>
-        <w:rPr>
-          <w:rFonts w:ascii="Helvetica Neue Light" w:hAnsi="Helvetica Neue Light"/>
-          <w:sz w:val="22"/>
-          <w:szCs w:val="22"/>
-        </w:rPr>
-        <w:t>tristique</w:t>
-      </w:r>
-      <w:proofErr w:type="spellEnd"/>
-      <w:r>
-        <w:rPr>
-          <w:rFonts w:ascii="Helvetica Neue Light" w:hAnsi="Helvetica Neue Light"/>
-          <w:sz w:val="22"/>
-          <w:szCs w:val="22"/>
-        </w:rPr>
-        <w:t xml:space="preserve"> cursus </w:t>
-      </w:r>
-      <w:proofErr w:type="spellStart"/>
-      <w:r>
-        <w:rPr>
-          <w:rFonts w:ascii="Helvetica Neue Light" w:hAnsi="Helvetica Neue Light"/>
-          <w:sz w:val="22"/>
-          <w:szCs w:val="22"/>
-        </w:rPr>
-        <w:t>nisl</w:t>
-      </w:r>
-      <w:proofErr w:type="spellEnd"/>
-      <w:r>
-        <w:rPr>
-          <w:rFonts w:ascii="Helvetica Neue Light" w:hAnsi="Helvetica Neue Light"/>
-          <w:sz w:val="22"/>
-          <w:szCs w:val="22"/>
-        </w:rPr>
-        <w:t>.</w:t>
-      </w:r>
+          <w:lang w:val="en-US"/>
+        </w:rPr>
+      </w:pPr>
     </w:p>
     <w:p>
       <w:pPr>
@@ -2324,61 +1514,20 @@
           <w:rFonts w:ascii="Helvetica Neue Light" w:hAnsi="Helvetica Neue Light"/>
           <w:sz w:val="22"/>
           <w:szCs w:val="22"/>
+          <w:lang w:val="en-GB"/>
         </w:rPr>
       </w:pPr>
     </w:p>
     <w:p>
       <w:pPr>
-        <w:jc w:val="center"/>
-        <w:rPr>
-          <w:rFonts w:ascii="Helvetica Neue Light" w:hAnsi="Helvetica Neue Light"/>
-          <w:sz w:val="22"/>
-          <w:szCs w:val="22"/>
-        </w:rPr>
-      </w:pPr>
-      <w:r>
-        <w:rPr>
-          <w:rFonts w:ascii="Helvetica Neue Light" w:hAnsi="Helvetica Neue Light"/>
-          <w:noProof/>
-          <w:sz w:val="22"/>
-          <w:szCs w:val="22"/>
-        </w:rPr>
-        <w:drawing>
-          <wp:inline distT="0" distB="0" distL="0" distR="0" wp14:anchorId="59D28648" wp14:editId="66E31F61">
-            <wp:extent cx="3009900" cy="850900"/>
-            <wp:effectExtent l="0" t="0" r="0" b="0"/>
-            <wp:docPr id="3" name="Immagine 3"/>
-            <wp:cNvGraphicFramePr>
-              <a:graphicFrameLocks xmlns:a="http://schemas.openxmlformats.org/drawingml/2006/main" noChangeAspect="1"/>
-            </wp:cNvGraphicFramePr>
-            <a:graphic xmlns:a="http://schemas.openxmlformats.org/drawingml/2006/main">
-              <a:graphicData uri="http://schemas.openxmlformats.org/drawingml/2006/picture">
-                <pic:pic xmlns:pic="http://schemas.openxmlformats.org/drawingml/2006/picture">
-                  <pic:nvPicPr>
-                    <pic:cNvPr id="3" name="json-1.json.pdf"/>
-                    <pic:cNvPicPr/>
-                  </pic:nvPicPr>
-                  <pic:blipFill>
-                    <a:blip r:embed="rId9"/>
-                    <a:stretch>
-                      <a:fillRect/>
-                    </a:stretch>
-                  </pic:blipFill>
-                  <pic:spPr>
-                    <a:xfrm>
-                      <a:off x="0" y="0"/>
-                      <a:ext cx="3009900" cy="850900"/>
-                    </a:xfrm>
-                    <a:prstGeom prst="rect">
-                      <a:avLst/>
-                    </a:prstGeom>
-                  </pic:spPr>
-                </pic:pic>
-              </a:graphicData>
-            </a:graphic>
-          </wp:inline>
-        </w:drawing>
-      </w:r>
+        <w:jc w:val="both"/>
+        <w:rPr>
+          <w:rFonts w:ascii="Helvetica Neue Light" w:hAnsi="Helvetica Neue Light"/>
+          <w:sz w:val="22"/>
+          <w:szCs w:val="22"/>
+          <w:lang w:val="en-GB"/>
+        </w:rPr>
+      </w:pPr>
     </w:p>
     <w:p>
       <w:pPr>
@@ -2387,1020 +1536,7 @@
           <w:rFonts w:ascii="Helvetica Neue Light" w:hAnsi="Helvetica Neue Light"/>
           <w:sz w:val="22"/>
           <w:szCs w:val="22"/>
-        </w:rPr>
-      </w:pPr>
-    </w:p>
-    <w:p>
-      <w:pPr>
-        <w:jc w:val="both"/>
-        <w:rPr>
-          <w:rFonts w:ascii="Helvetica Neue Light" w:hAnsi="Helvetica Neue Light"/>
-          <w:sz w:val="22"/>
-          <w:szCs w:val="22"/>
-        </w:rPr>
-      </w:pPr>
-      <w:r>
-        <w:rPr>
-          <w:rFonts w:ascii="Helvetica Neue Light" w:hAnsi="Helvetica Neue Light"/>
-          <w:sz w:val="22"/>
-          <w:szCs w:val="22"/>
-          <w:lang w:val="en-US"/>
-        </w:rPr>
-        <w:t xml:space="preserve">Lorem ipsum dolor sit </w:t>
-      </w:r>
-      <w:proofErr w:type="spellStart"/>
-      <w:r>
-        <w:rPr>
-          <w:rFonts w:ascii="Helvetica Neue Light" w:hAnsi="Helvetica Neue Light"/>
-          <w:sz w:val="22"/>
-          <w:szCs w:val="22"/>
-          <w:lang w:val="en-US"/>
-        </w:rPr>
-        <w:t>amet</w:t>
-      </w:r>
-      <w:proofErr w:type="spellEnd"/>
-      <w:r>
-        <w:rPr>
-          <w:rFonts w:ascii="Helvetica Neue Light" w:hAnsi="Helvetica Neue Light"/>
-          <w:sz w:val="22"/>
-          <w:szCs w:val="22"/>
-          <w:lang w:val="en-US"/>
-        </w:rPr>
-        <w:t xml:space="preserve">, </w:t>
-      </w:r>
-      <w:proofErr w:type="spellStart"/>
-      <w:r>
-        <w:rPr>
-          <w:rFonts w:ascii="Helvetica Neue Light" w:hAnsi="Helvetica Neue Light"/>
-          <w:sz w:val="22"/>
-          <w:szCs w:val="22"/>
-          <w:lang w:val="en-US"/>
-        </w:rPr>
-        <w:t>consectetur</w:t>
-      </w:r>
-      <w:proofErr w:type="spellEnd"/>
-      <w:r>
-        <w:rPr>
-          <w:rFonts w:ascii="Helvetica Neue Light" w:hAnsi="Helvetica Neue Light"/>
-          <w:sz w:val="22"/>
-          <w:szCs w:val="22"/>
-          <w:lang w:val="en-US"/>
-        </w:rPr>
-        <w:t xml:space="preserve"> </w:t>
-      </w:r>
-      <w:proofErr w:type="spellStart"/>
-      <w:r>
-        <w:rPr>
-          <w:rFonts w:ascii="Helvetica Neue Light" w:hAnsi="Helvetica Neue Light"/>
-          <w:sz w:val="22"/>
-          <w:szCs w:val="22"/>
-          <w:lang w:val="en-US"/>
-        </w:rPr>
-        <w:t>adipiscing</w:t>
-      </w:r>
-      <w:proofErr w:type="spellEnd"/>
-      <w:r>
-        <w:rPr>
-          <w:rFonts w:ascii="Helvetica Neue Light" w:hAnsi="Helvetica Neue Light"/>
-          <w:sz w:val="22"/>
-          <w:szCs w:val="22"/>
-          <w:lang w:val="en-US"/>
-        </w:rPr>
-        <w:t xml:space="preserve"> </w:t>
-      </w:r>
-      <w:proofErr w:type="spellStart"/>
-      <w:r>
-        <w:rPr>
-          <w:rFonts w:ascii="Helvetica Neue Light" w:hAnsi="Helvetica Neue Light"/>
-          <w:sz w:val="22"/>
-          <w:szCs w:val="22"/>
-          <w:lang w:val="en-US"/>
-        </w:rPr>
-        <w:t>elit</w:t>
-      </w:r>
-      <w:proofErr w:type="spellEnd"/>
-      <w:r>
-        <w:rPr>
-          <w:rFonts w:ascii="Helvetica Neue Light" w:hAnsi="Helvetica Neue Light"/>
-          <w:sz w:val="22"/>
-          <w:szCs w:val="22"/>
-          <w:lang w:val="en-US"/>
-        </w:rPr>
-        <w:t xml:space="preserve">. </w:t>
-      </w:r>
-      <w:proofErr w:type="spellStart"/>
-      <w:r>
-        <w:rPr>
-          <w:rFonts w:ascii="Helvetica Neue Light" w:hAnsi="Helvetica Neue Light"/>
-          <w:sz w:val="22"/>
-          <w:szCs w:val="22"/>
-        </w:rPr>
-        <w:t>Etiam</w:t>
-      </w:r>
-      <w:proofErr w:type="spellEnd"/>
-      <w:r>
-        <w:rPr>
-          <w:rFonts w:ascii="Helvetica Neue Light" w:hAnsi="Helvetica Neue Light"/>
-          <w:sz w:val="22"/>
-          <w:szCs w:val="22"/>
-        </w:rPr>
-        <w:t xml:space="preserve"> lacinia </w:t>
-      </w:r>
-      <w:proofErr w:type="spellStart"/>
-      <w:r>
-        <w:rPr>
-          <w:rFonts w:ascii="Helvetica Neue Light" w:hAnsi="Helvetica Neue Light"/>
-          <w:sz w:val="22"/>
-          <w:szCs w:val="22"/>
-        </w:rPr>
-        <w:t>scelerisque</w:t>
-      </w:r>
-      <w:proofErr w:type="spellEnd"/>
-      <w:r>
-        <w:rPr>
-          <w:rFonts w:ascii="Helvetica Neue Light" w:hAnsi="Helvetica Neue Light"/>
-          <w:sz w:val="22"/>
-          <w:szCs w:val="22"/>
-        </w:rPr>
-        <w:t xml:space="preserve"> </w:t>
-      </w:r>
-      <w:proofErr w:type="spellStart"/>
-      <w:r>
-        <w:rPr>
-          <w:rFonts w:ascii="Helvetica Neue Light" w:hAnsi="Helvetica Neue Light"/>
-          <w:sz w:val="22"/>
-          <w:szCs w:val="22"/>
-        </w:rPr>
-        <w:t>euismod</w:t>
-      </w:r>
-      <w:proofErr w:type="spellEnd"/>
-      <w:r>
-        <w:rPr>
-          <w:rFonts w:ascii="Helvetica Neue Light" w:hAnsi="Helvetica Neue Light"/>
-          <w:sz w:val="22"/>
-          <w:szCs w:val="22"/>
-        </w:rPr>
-        <w:t xml:space="preserve">. </w:t>
-      </w:r>
-      <w:proofErr w:type="spellStart"/>
-      <w:r>
-        <w:rPr>
-          <w:rFonts w:ascii="Helvetica Neue Light" w:hAnsi="Helvetica Neue Light"/>
-          <w:sz w:val="22"/>
-          <w:szCs w:val="22"/>
-        </w:rPr>
-        <w:t>Quisque</w:t>
-      </w:r>
-      <w:proofErr w:type="spellEnd"/>
-      <w:r>
-        <w:rPr>
-          <w:rFonts w:ascii="Helvetica Neue Light" w:hAnsi="Helvetica Neue Light"/>
-          <w:sz w:val="22"/>
-          <w:szCs w:val="22"/>
-        </w:rPr>
-        <w:t xml:space="preserve"> </w:t>
-      </w:r>
-      <w:proofErr w:type="spellStart"/>
-      <w:r>
-        <w:rPr>
-          <w:rFonts w:ascii="Helvetica Neue Light" w:hAnsi="Helvetica Neue Light"/>
-          <w:sz w:val="22"/>
-          <w:szCs w:val="22"/>
-        </w:rPr>
-        <w:t>rhoncus</w:t>
-      </w:r>
-      <w:proofErr w:type="spellEnd"/>
-      <w:r>
-        <w:rPr>
-          <w:rFonts w:ascii="Helvetica Neue Light" w:hAnsi="Helvetica Neue Light"/>
-          <w:sz w:val="22"/>
-          <w:szCs w:val="22"/>
-        </w:rPr>
-        <w:t xml:space="preserve"> </w:t>
-      </w:r>
-      <w:proofErr w:type="spellStart"/>
-      <w:r>
-        <w:rPr>
-          <w:rFonts w:ascii="Helvetica Neue Light" w:hAnsi="Helvetica Neue Light"/>
-          <w:sz w:val="22"/>
-          <w:szCs w:val="22"/>
-        </w:rPr>
-        <w:t>feugiat</w:t>
-      </w:r>
-      <w:proofErr w:type="spellEnd"/>
-      <w:r>
-        <w:rPr>
-          <w:rFonts w:ascii="Helvetica Neue Light" w:hAnsi="Helvetica Neue Light"/>
-          <w:sz w:val="22"/>
-          <w:szCs w:val="22"/>
-        </w:rPr>
-        <w:t xml:space="preserve"> </w:t>
-      </w:r>
-      <w:proofErr w:type="spellStart"/>
-      <w:r>
-        <w:rPr>
-          <w:rFonts w:ascii="Helvetica Neue Light" w:hAnsi="Helvetica Neue Light"/>
-          <w:sz w:val="22"/>
-          <w:szCs w:val="22"/>
-        </w:rPr>
-        <w:t>nisl</w:t>
-      </w:r>
-      <w:proofErr w:type="spellEnd"/>
-      <w:r>
-        <w:rPr>
-          <w:rFonts w:ascii="Helvetica Neue Light" w:hAnsi="Helvetica Neue Light"/>
-          <w:sz w:val="22"/>
-          <w:szCs w:val="22"/>
-        </w:rPr>
-        <w:t xml:space="preserve">. </w:t>
-      </w:r>
-      <w:proofErr w:type="spellStart"/>
-      <w:r>
-        <w:rPr>
-          <w:rFonts w:ascii="Helvetica Neue Light" w:hAnsi="Helvetica Neue Light"/>
-          <w:sz w:val="22"/>
-          <w:szCs w:val="22"/>
-        </w:rPr>
-        <w:t>Pellentesque</w:t>
-      </w:r>
-      <w:proofErr w:type="spellEnd"/>
-      <w:r>
-        <w:rPr>
-          <w:rFonts w:ascii="Helvetica Neue Light" w:hAnsi="Helvetica Neue Light"/>
-          <w:sz w:val="22"/>
-          <w:szCs w:val="22"/>
-        </w:rPr>
-        <w:t xml:space="preserve"> </w:t>
-      </w:r>
-      <w:proofErr w:type="spellStart"/>
-      <w:r>
-        <w:rPr>
-          <w:rFonts w:ascii="Helvetica Neue Light" w:hAnsi="Helvetica Neue Light"/>
-          <w:sz w:val="22"/>
-          <w:szCs w:val="22"/>
-        </w:rPr>
-        <w:t>finibus</w:t>
-      </w:r>
-      <w:proofErr w:type="spellEnd"/>
-      <w:r>
-        <w:rPr>
-          <w:rFonts w:ascii="Helvetica Neue Light" w:hAnsi="Helvetica Neue Light"/>
-          <w:sz w:val="22"/>
-          <w:szCs w:val="22"/>
-        </w:rPr>
-        <w:t xml:space="preserve"> </w:t>
-      </w:r>
-      <w:proofErr w:type="spellStart"/>
-      <w:r>
-        <w:rPr>
-          <w:rFonts w:ascii="Helvetica Neue Light" w:hAnsi="Helvetica Neue Light"/>
-          <w:sz w:val="22"/>
-          <w:szCs w:val="22"/>
-        </w:rPr>
-        <w:t>feugiat</w:t>
-      </w:r>
-      <w:proofErr w:type="spellEnd"/>
-      <w:r>
-        <w:rPr>
-          <w:rFonts w:ascii="Helvetica Neue Light" w:hAnsi="Helvetica Neue Light"/>
-          <w:sz w:val="22"/>
-          <w:szCs w:val="22"/>
-        </w:rPr>
-        <w:t xml:space="preserve"> </w:t>
-      </w:r>
-      <w:proofErr w:type="spellStart"/>
-      <w:r>
-        <w:rPr>
-          <w:rFonts w:ascii="Helvetica Neue Light" w:hAnsi="Helvetica Neue Light"/>
-          <w:sz w:val="22"/>
-          <w:szCs w:val="22"/>
-        </w:rPr>
-        <w:t>tellus</w:t>
-      </w:r>
-      <w:proofErr w:type="spellEnd"/>
-      <w:r>
-        <w:rPr>
-          <w:rFonts w:ascii="Helvetica Neue Light" w:hAnsi="Helvetica Neue Light"/>
-          <w:sz w:val="22"/>
-          <w:szCs w:val="22"/>
-        </w:rPr>
-        <w:t xml:space="preserve">. </w:t>
-      </w:r>
-      <w:proofErr w:type="spellStart"/>
-      <w:r>
-        <w:rPr>
-          <w:rFonts w:ascii="Helvetica Neue Light" w:hAnsi="Helvetica Neue Light"/>
-          <w:sz w:val="22"/>
-          <w:szCs w:val="22"/>
-        </w:rPr>
-        <w:t>Praesent</w:t>
-      </w:r>
-      <w:proofErr w:type="spellEnd"/>
-      <w:r>
-        <w:rPr>
-          <w:rFonts w:ascii="Helvetica Neue Light" w:hAnsi="Helvetica Neue Light"/>
-          <w:sz w:val="22"/>
-          <w:szCs w:val="22"/>
-        </w:rPr>
-        <w:t xml:space="preserve"> in </w:t>
-      </w:r>
-      <w:proofErr w:type="spellStart"/>
-      <w:r>
-        <w:rPr>
-          <w:rFonts w:ascii="Helvetica Neue Light" w:hAnsi="Helvetica Neue Light"/>
-          <w:sz w:val="22"/>
-          <w:szCs w:val="22"/>
-        </w:rPr>
-        <w:t>sodales</w:t>
-      </w:r>
-      <w:proofErr w:type="spellEnd"/>
-      <w:r>
-        <w:rPr>
-          <w:rFonts w:ascii="Helvetica Neue Light" w:hAnsi="Helvetica Neue Light"/>
-          <w:sz w:val="22"/>
-          <w:szCs w:val="22"/>
-        </w:rPr>
-        <w:t xml:space="preserve"> </w:t>
-      </w:r>
-      <w:proofErr w:type="spellStart"/>
-      <w:r>
-        <w:rPr>
-          <w:rFonts w:ascii="Helvetica Neue Light" w:hAnsi="Helvetica Neue Light"/>
-          <w:sz w:val="22"/>
-          <w:szCs w:val="22"/>
-        </w:rPr>
-        <w:t>lorem</w:t>
-      </w:r>
-      <w:proofErr w:type="spellEnd"/>
-      <w:r>
-        <w:rPr>
-          <w:rFonts w:ascii="Helvetica Neue Light" w:hAnsi="Helvetica Neue Light"/>
-          <w:sz w:val="22"/>
-          <w:szCs w:val="22"/>
-        </w:rPr>
-        <w:t xml:space="preserve">, et </w:t>
-      </w:r>
-      <w:proofErr w:type="spellStart"/>
-      <w:r>
-        <w:rPr>
-          <w:rFonts w:ascii="Helvetica Neue Light" w:hAnsi="Helvetica Neue Light"/>
-          <w:sz w:val="22"/>
-          <w:szCs w:val="22"/>
-        </w:rPr>
-        <w:t>aliquam</w:t>
-      </w:r>
-      <w:proofErr w:type="spellEnd"/>
-      <w:r>
-        <w:rPr>
-          <w:rFonts w:ascii="Helvetica Neue Light" w:hAnsi="Helvetica Neue Light"/>
-          <w:sz w:val="22"/>
-          <w:szCs w:val="22"/>
-        </w:rPr>
-        <w:t xml:space="preserve"> </w:t>
-      </w:r>
-      <w:proofErr w:type="spellStart"/>
-      <w:r>
-        <w:rPr>
-          <w:rFonts w:ascii="Helvetica Neue Light" w:hAnsi="Helvetica Neue Light"/>
-          <w:sz w:val="22"/>
-          <w:szCs w:val="22"/>
-        </w:rPr>
-        <w:t>elit</w:t>
-      </w:r>
-      <w:proofErr w:type="spellEnd"/>
-      <w:r>
-        <w:rPr>
-          <w:rFonts w:ascii="Helvetica Neue Light" w:hAnsi="Helvetica Neue Light"/>
-          <w:sz w:val="22"/>
-          <w:szCs w:val="22"/>
-        </w:rPr>
-        <w:t xml:space="preserve">. </w:t>
-      </w:r>
-      <w:proofErr w:type="spellStart"/>
-      <w:r>
-        <w:rPr>
-          <w:rFonts w:ascii="Helvetica Neue Light" w:hAnsi="Helvetica Neue Light"/>
-          <w:sz w:val="22"/>
-          <w:szCs w:val="22"/>
-        </w:rPr>
-        <w:t>Vivamus</w:t>
-      </w:r>
-      <w:proofErr w:type="spellEnd"/>
-      <w:r>
-        <w:rPr>
-          <w:rFonts w:ascii="Helvetica Neue Light" w:hAnsi="Helvetica Neue Light"/>
-          <w:sz w:val="22"/>
-          <w:szCs w:val="22"/>
-        </w:rPr>
-        <w:t xml:space="preserve"> </w:t>
-      </w:r>
-      <w:proofErr w:type="spellStart"/>
-      <w:r>
-        <w:rPr>
-          <w:rFonts w:ascii="Helvetica Neue Light" w:hAnsi="Helvetica Neue Light"/>
-          <w:sz w:val="22"/>
-          <w:szCs w:val="22"/>
-        </w:rPr>
-        <w:t>bibendum</w:t>
-      </w:r>
-      <w:proofErr w:type="spellEnd"/>
-      <w:r>
-        <w:rPr>
-          <w:rFonts w:ascii="Helvetica Neue Light" w:hAnsi="Helvetica Neue Light"/>
-          <w:sz w:val="22"/>
-          <w:szCs w:val="22"/>
-        </w:rPr>
-        <w:t xml:space="preserve"> in </w:t>
-      </w:r>
-      <w:proofErr w:type="spellStart"/>
-      <w:r>
-        <w:rPr>
-          <w:rFonts w:ascii="Helvetica Neue Light" w:hAnsi="Helvetica Neue Light"/>
-          <w:sz w:val="22"/>
-          <w:szCs w:val="22"/>
-        </w:rPr>
-        <w:t>mauris</w:t>
-      </w:r>
-      <w:proofErr w:type="spellEnd"/>
-      <w:r>
-        <w:rPr>
-          <w:rFonts w:ascii="Helvetica Neue Light" w:hAnsi="Helvetica Neue Light"/>
-          <w:sz w:val="22"/>
-          <w:szCs w:val="22"/>
-        </w:rPr>
-        <w:t xml:space="preserve"> </w:t>
-      </w:r>
-      <w:proofErr w:type="spellStart"/>
-      <w:r>
-        <w:rPr>
-          <w:rFonts w:ascii="Helvetica Neue Light" w:hAnsi="Helvetica Neue Light"/>
-          <w:sz w:val="22"/>
-          <w:szCs w:val="22"/>
-        </w:rPr>
-        <w:t>sodales</w:t>
-      </w:r>
-      <w:proofErr w:type="spellEnd"/>
-      <w:r>
-        <w:rPr>
-          <w:rFonts w:ascii="Helvetica Neue Light" w:hAnsi="Helvetica Neue Light"/>
-          <w:sz w:val="22"/>
-          <w:szCs w:val="22"/>
-        </w:rPr>
-        <w:t xml:space="preserve"> lacinia. </w:t>
-      </w:r>
-      <w:proofErr w:type="spellStart"/>
-      <w:r>
-        <w:rPr>
-          <w:rFonts w:ascii="Helvetica Neue Light" w:hAnsi="Helvetica Neue Light"/>
-          <w:sz w:val="22"/>
-          <w:szCs w:val="22"/>
-        </w:rPr>
-        <w:t>Donec</w:t>
-      </w:r>
-      <w:proofErr w:type="spellEnd"/>
-      <w:r>
-        <w:rPr>
-          <w:rFonts w:ascii="Helvetica Neue Light" w:hAnsi="Helvetica Neue Light"/>
-          <w:sz w:val="22"/>
-          <w:szCs w:val="22"/>
-        </w:rPr>
-        <w:t xml:space="preserve"> et </w:t>
-      </w:r>
-      <w:proofErr w:type="spellStart"/>
-      <w:r>
-        <w:rPr>
-          <w:rFonts w:ascii="Helvetica Neue Light" w:hAnsi="Helvetica Neue Light"/>
-          <w:sz w:val="22"/>
-          <w:szCs w:val="22"/>
-        </w:rPr>
-        <w:t>elementum</w:t>
-      </w:r>
-      <w:proofErr w:type="spellEnd"/>
-      <w:r>
-        <w:rPr>
-          <w:rFonts w:ascii="Helvetica Neue Light" w:hAnsi="Helvetica Neue Light"/>
-          <w:sz w:val="22"/>
-          <w:szCs w:val="22"/>
-        </w:rPr>
-        <w:t xml:space="preserve"> </w:t>
-      </w:r>
-      <w:proofErr w:type="spellStart"/>
-      <w:r>
-        <w:rPr>
-          <w:rFonts w:ascii="Helvetica Neue Light" w:hAnsi="Helvetica Neue Light"/>
-          <w:sz w:val="22"/>
-          <w:szCs w:val="22"/>
-        </w:rPr>
-        <w:t>justo</w:t>
-      </w:r>
-      <w:proofErr w:type="spellEnd"/>
-      <w:r>
-        <w:rPr>
-          <w:rFonts w:ascii="Helvetica Neue Light" w:hAnsi="Helvetica Neue Light"/>
-          <w:sz w:val="22"/>
-          <w:szCs w:val="22"/>
-        </w:rPr>
-        <w:t xml:space="preserve">. </w:t>
-      </w:r>
-      <w:proofErr w:type="spellStart"/>
-      <w:r>
-        <w:rPr>
-          <w:rFonts w:ascii="Helvetica Neue Light" w:hAnsi="Helvetica Neue Light"/>
-          <w:sz w:val="22"/>
-          <w:szCs w:val="22"/>
-          <w:lang w:val="en-US"/>
-        </w:rPr>
-        <w:t>Praesent</w:t>
-      </w:r>
-      <w:proofErr w:type="spellEnd"/>
-      <w:r>
-        <w:rPr>
-          <w:rFonts w:ascii="Helvetica Neue Light" w:hAnsi="Helvetica Neue Light"/>
-          <w:sz w:val="22"/>
-          <w:szCs w:val="22"/>
-          <w:lang w:val="en-US"/>
-        </w:rPr>
-        <w:t xml:space="preserve"> </w:t>
-      </w:r>
-      <w:proofErr w:type="spellStart"/>
-      <w:r>
-        <w:rPr>
-          <w:rFonts w:ascii="Helvetica Neue Light" w:hAnsi="Helvetica Neue Light"/>
-          <w:sz w:val="22"/>
-          <w:szCs w:val="22"/>
-          <w:lang w:val="en-US"/>
-        </w:rPr>
-        <w:t>eget</w:t>
-      </w:r>
-      <w:proofErr w:type="spellEnd"/>
-      <w:r>
-        <w:rPr>
-          <w:rFonts w:ascii="Helvetica Neue Light" w:hAnsi="Helvetica Neue Light"/>
-          <w:sz w:val="22"/>
-          <w:szCs w:val="22"/>
-          <w:lang w:val="en-US"/>
-        </w:rPr>
-        <w:t xml:space="preserve"> </w:t>
-      </w:r>
-      <w:proofErr w:type="spellStart"/>
-      <w:r>
-        <w:rPr>
-          <w:rFonts w:ascii="Helvetica Neue Light" w:hAnsi="Helvetica Neue Light"/>
-          <w:sz w:val="22"/>
-          <w:szCs w:val="22"/>
-          <w:lang w:val="en-US"/>
-        </w:rPr>
-        <w:t>mauris</w:t>
-      </w:r>
-      <w:proofErr w:type="spellEnd"/>
-      <w:r>
-        <w:rPr>
-          <w:rFonts w:ascii="Helvetica Neue Light" w:hAnsi="Helvetica Neue Light"/>
-          <w:sz w:val="22"/>
-          <w:szCs w:val="22"/>
-          <w:lang w:val="en-US"/>
-        </w:rPr>
-        <w:t xml:space="preserve"> </w:t>
-      </w:r>
-      <w:proofErr w:type="spellStart"/>
-      <w:r>
-        <w:rPr>
-          <w:rFonts w:ascii="Helvetica Neue Light" w:hAnsi="Helvetica Neue Light"/>
-          <w:sz w:val="22"/>
-          <w:szCs w:val="22"/>
-          <w:lang w:val="en-US"/>
-        </w:rPr>
-        <w:lastRenderedPageBreak/>
-        <w:t>consectetur</w:t>
-      </w:r>
-      <w:proofErr w:type="spellEnd"/>
-      <w:r>
-        <w:rPr>
-          <w:rFonts w:ascii="Helvetica Neue Light" w:hAnsi="Helvetica Neue Light"/>
-          <w:sz w:val="22"/>
-          <w:szCs w:val="22"/>
-          <w:lang w:val="en-US"/>
-        </w:rPr>
-        <w:t xml:space="preserve">, </w:t>
-      </w:r>
-      <w:proofErr w:type="spellStart"/>
-      <w:r>
-        <w:rPr>
-          <w:rFonts w:ascii="Helvetica Neue Light" w:hAnsi="Helvetica Neue Light"/>
-          <w:sz w:val="22"/>
-          <w:szCs w:val="22"/>
-          <w:lang w:val="en-US"/>
-        </w:rPr>
-        <w:t>luctus</w:t>
-      </w:r>
-      <w:proofErr w:type="spellEnd"/>
-      <w:r>
-        <w:rPr>
-          <w:rFonts w:ascii="Helvetica Neue Light" w:hAnsi="Helvetica Neue Light"/>
-          <w:sz w:val="22"/>
-          <w:szCs w:val="22"/>
-          <w:lang w:val="en-US"/>
-        </w:rPr>
-        <w:t xml:space="preserve"> </w:t>
-      </w:r>
-      <w:proofErr w:type="spellStart"/>
-      <w:r>
-        <w:rPr>
-          <w:rFonts w:ascii="Helvetica Neue Light" w:hAnsi="Helvetica Neue Light"/>
-          <w:sz w:val="22"/>
-          <w:szCs w:val="22"/>
-          <w:lang w:val="en-US"/>
-        </w:rPr>
-        <w:t>massa</w:t>
-      </w:r>
-      <w:proofErr w:type="spellEnd"/>
-      <w:r>
-        <w:rPr>
-          <w:rFonts w:ascii="Helvetica Neue Light" w:hAnsi="Helvetica Neue Light"/>
-          <w:sz w:val="22"/>
-          <w:szCs w:val="22"/>
-          <w:lang w:val="en-US"/>
-        </w:rPr>
-        <w:t xml:space="preserve"> vel, maximus ipsum. Sed </w:t>
-      </w:r>
-      <w:proofErr w:type="spellStart"/>
-      <w:r>
-        <w:rPr>
-          <w:rFonts w:ascii="Helvetica Neue Light" w:hAnsi="Helvetica Neue Light"/>
-          <w:sz w:val="22"/>
-          <w:szCs w:val="22"/>
-          <w:lang w:val="en-US"/>
-        </w:rPr>
-        <w:t>quis</w:t>
-      </w:r>
-      <w:proofErr w:type="spellEnd"/>
-      <w:r>
-        <w:rPr>
-          <w:rFonts w:ascii="Helvetica Neue Light" w:hAnsi="Helvetica Neue Light"/>
-          <w:sz w:val="22"/>
-          <w:szCs w:val="22"/>
-          <w:lang w:val="en-US"/>
-        </w:rPr>
-        <w:t xml:space="preserve"> </w:t>
-      </w:r>
-      <w:proofErr w:type="spellStart"/>
-      <w:r>
-        <w:rPr>
-          <w:rFonts w:ascii="Helvetica Neue Light" w:hAnsi="Helvetica Neue Light"/>
-          <w:sz w:val="22"/>
-          <w:szCs w:val="22"/>
-          <w:lang w:val="en-US"/>
-        </w:rPr>
-        <w:t>quam</w:t>
-      </w:r>
-      <w:proofErr w:type="spellEnd"/>
-      <w:r>
-        <w:rPr>
-          <w:rFonts w:ascii="Helvetica Neue Light" w:hAnsi="Helvetica Neue Light"/>
-          <w:sz w:val="22"/>
-          <w:szCs w:val="22"/>
-          <w:lang w:val="en-US"/>
-        </w:rPr>
-        <w:t xml:space="preserve"> sit </w:t>
-      </w:r>
-      <w:proofErr w:type="spellStart"/>
-      <w:r>
-        <w:rPr>
-          <w:rFonts w:ascii="Helvetica Neue Light" w:hAnsi="Helvetica Neue Light"/>
-          <w:sz w:val="22"/>
-          <w:szCs w:val="22"/>
-          <w:lang w:val="en-US"/>
-        </w:rPr>
-        <w:t>amet</w:t>
-      </w:r>
-      <w:proofErr w:type="spellEnd"/>
-      <w:r>
-        <w:rPr>
-          <w:rFonts w:ascii="Helvetica Neue Light" w:hAnsi="Helvetica Neue Light"/>
-          <w:sz w:val="22"/>
-          <w:szCs w:val="22"/>
-          <w:lang w:val="en-US"/>
-        </w:rPr>
-        <w:t xml:space="preserve"> magna </w:t>
-      </w:r>
-      <w:proofErr w:type="spellStart"/>
-      <w:r>
-        <w:rPr>
-          <w:rFonts w:ascii="Helvetica Neue Light" w:hAnsi="Helvetica Neue Light"/>
-          <w:sz w:val="22"/>
-          <w:szCs w:val="22"/>
-          <w:lang w:val="en-US"/>
-        </w:rPr>
-        <w:t>congue</w:t>
-      </w:r>
-      <w:proofErr w:type="spellEnd"/>
-      <w:r>
-        <w:rPr>
-          <w:rFonts w:ascii="Helvetica Neue Light" w:hAnsi="Helvetica Neue Light"/>
-          <w:sz w:val="22"/>
-          <w:szCs w:val="22"/>
-          <w:lang w:val="en-US"/>
-        </w:rPr>
-        <w:t xml:space="preserve"> </w:t>
-      </w:r>
-      <w:proofErr w:type="spellStart"/>
-      <w:r>
-        <w:rPr>
-          <w:rFonts w:ascii="Helvetica Neue Light" w:hAnsi="Helvetica Neue Light"/>
-          <w:sz w:val="22"/>
-          <w:szCs w:val="22"/>
-          <w:lang w:val="en-US"/>
-        </w:rPr>
-        <w:t>tincidunt</w:t>
-      </w:r>
-      <w:proofErr w:type="spellEnd"/>
-      <w:r>
-        <w:rPr>
-          <w:rFonts w:ascii="Helvetica Neue Light" w:hAnsi="Helvetica Neue Light"/>
-          <w:sz w:val="22"/>
-          <w:szCs w:val="22"/>
-          <w:lang w:val="en-US"/>
-        </w:rPr>
-        <w:t xml:space="preserve">. </w:t>
-      </w:r>
-      <w:proofErr w:type="spellStart"/>
-      <w:r>
-        <w:rPr>
-          <w:rFonts w:ascii="Helvetica Neue Light" w:hAnsi="Helvetica Neue Light"/>
-          <w:sz w:val="22"/>
-          <w:szCs w:val="22"/>
-        </w:rPr>
-        <w:t>Vivamus</w:t>
-      </w:r>
-      <w:proofErr w:type="spellEnd"/>
-      <w:r>
-        <w:rPr>
-          <w:rFonts w:ascii="Helvetica Neue Light" w:hAnsi="Helvetica Neue Light"/>
-          <w:sz w:val="22"/>
-          <w:szCs w:val="22"/>
-        </w:rPr>
-        <w:t xml:space="preserve"> </w:t>
-      </w:r>
-      <w:proofErr w:type="spellStart"/>
-      <w:r>
-        <w:rPr>
-          <w:rFonts w:ascii="Helvetica Neue Light" w:hAnsi="Helvetica Neue Light"/>
-          <w:sz w:val="22"/>
-          <w:szCs w:val="22"/>
-        </w:rPr>
-        <w:t>vel</w:t>
-      </w:r>
-      <w:proofErr w:type="spellEnd"/>
-      <w:r>
-        <w:rPr>
-          <w:rFonts w:ascii="Helvetica Neue Light" w:hAnsi="Helvetica Neue Light"/>
-          <w:sz w:val="22"/>
-          <w:szCs w:val="22"/>
-        </w:rPr>
-        <w:t xml:space="preserve"> </w:t>
-      </w:r>
-      <w:proofErr w:type="spellStart"/>
-      <w:r>
-        <w:rPr>
-          <w:rFonts w:ascii="Helvetica Neue Light" w:hAnsi="Helvetica Neue Light"/>
-          <w:sz w:val="22"/>
-          <w:szCs w:val="22"/>
-        </w:rPr>
-        <w:t>tortor</w:t>
-      </w:r>
-      <w:proofErr w:type="spellEnd"/>
-      <w:r>
-        <w:rPr>
-          <w:rFonts w:ascii="Helvetica Neue Light" w:hAnsi="Helvetica Neue Light"/>
-          <w:sz w:val="22"/>
-          <w:szCs w:val="22"/>
-        </w:rPr>
-        <w:t xml:space="preserve"> eros. Nulla massa </w:t>
-      </w:r>
-      <w:proofErr w:type="spellStart"/>
-      <w:r>
-        <w:rPr>
-          <w:rFonts w:ascii="Helvetica Neue Light" w:hAnsi="Helvetica Neue Light"/>
-          <w:sz w:val="22"/>
-          <w:szCs w:val="22"/>
-        </w:rPr>
-        <w:t>lacus</w:t>
-      </w:r>
-      <w:proofErr w:type="spellEnd"/>
-      <w:r>
-        <w:rPr>
-          <w:rFonts w:ascii="Helvetica Neue Light" w:hAnsi="Helvetica Neue Light"/>
-          <w:sz w:val="22"/>
-          <w:szCs w:val="22"/>
-        </w:rPr>
-        <w:t xml:space="preserve">, </w:t>
-      </w:r>
-      <w:proofErr w:type="spellStart"/>
-      <w:r>
-        <w:rPr>
-          <w:rFonts w:ascii="Helvetica Neue Light" w:hAnsi="Helvetica Neue Light"/>
-          <w:sz w:val="22"/>
-          <w:szCs w:val="22"/>
-        </w:rPr>
-        <w:t>maximus</w:t>
-      </w:r>
-      <w:proofErr w:type="spellEnd"/>
-      <w:r>
-        <w:rPr>
-          <w:rFonts w:ascii="Helvetica Neue Light" w:hAnsi="Helvetica Neue Light"/>
-          <w:sz w:val="22"/>
-          <w:szCs w:val="22"/>
-        </w:rPr>
-        <w:t xml:space="preserve"> </w:t>
-      </w:r>
-      <w:proofErr w:type="spellStart"/>
-      <w:r>
-        <w:rPr>
-          <w:rFonts w:ascii="Helvetica Neue Light" w:hAnsi="Helvetica Neue Light"/>
-          <w:sz w:val="22"/>
-          <w:szCs w:val="22"/>
-        </w:rPr>
-        <w:t>quis</w:t>
-      </w:r>
-      <w:proofErr w:type="spellEnd"/>
-      <w:r>
-        <w:rPr>
-          <w:rFonts w:ascii="Helvetica Neue Light" w:hAnsi="Helvetica Neue Light"/>
-          <w:sz w:val="22"/>
-          <w:szCs w:val="22"/>
-        </w:rPr>
-        <w:t xml:space="preserve"> o</w:t>
-      </w:r>
-      <w:r>
-        <w:rPr>
-          <w:rFonts w:ascii="Helvetica Neue Light" w:hAnsi="Helvetica Neue Light"/>
-          <w:sz w:val="22"/>
-          <w:szCs w:val="22"/>
-        </w:rPr>
-        <w:t xml:space="preserve">rci </w:t>
-      </w:r>
-      <w:proofErr w:type="spellStart"/>
-      <w:r>
-        <w:rPr>
-          <w:rFonts w:ascii="Helvetica Neue Light" w:hAnsi="Helvetica Neue Light"/>
-          <w:sz w:val="22"/>
-          <w:szCs w:val="22"/>
-        </w:rPr>
-        <w:t>quis</w:t>
-      </w:r>
-      <w:proofErr w:type="spellEnd"/>
-      <w:r>
-        <w:rPr>
-          <w:rFonts w:ascii="Helvetica Neue Light" w:hAnsi="Helvetica Neue Light"/>
-          <w:sz w:val="22"/>
-          <w:szCs w:val="22"/>
-        </w:rPr>
-        <w:t xml:space="preserve">, </w:t>
-      </w:r>
-      <w:proofErr w:type="spellStart"/>
-      <w:r>
-        <w:rPr>
-          <w:rFonts w:ascii="Helvetica Neue Light" w:hAnsi="Helvetica Neue Light"/>
-          <w:sz w:val="22"/>
-          <w:szCs w:val="22"/>
-        </w:rPr>
-        <w:t>tristique</w:t>
-      </w:r>
-      <w:proofErr w:type="spellEnd"/>
-      <w:r>
-        <w:rPr>
-          <w:rFonts w:ascii="Helvetica Neue Light" w:hAnsi="Helvetica Neue Light"/>
-          <w:sz w:val="22"/>
-          <w:szCs w:val="22"/>
-        </w:rPr>
-        <w:t xml:space="preserve"> cursus </w:t>
-      </w:r>
-      <w:proofErr w:type="spellStart"/>
-      <w:r>
-        <w:rPr>
-          <w:rFonts w:ascii="Helvetica Neue Light" w:hAnsi="Helvetica Neue Light"/>
-          <w:sz w:val="22"/>
-          <w:szCs w:val="22"/>
-        </w:rPr>
-        <w:t>nisl</w:t>
-      </w:r>
-      <w:proofErr w:type="spellEnd"/>
-      <w:r>
-        <w:rPr>
-          <w:rFonts w:ascii="Helvetica Neue Light" w:hAnsi="Helvetica Neue Light"/>
-          <w:sz w:val="22"/>
-          <w:szCs w:val="22"/>
-        </w:rPr>
-        <w:t>.</w:t>
-      </w:r>
-    </w:p>
-    <w:p>
-      <w:pPr>
-        <w:jc w:val="both"/>
-        <w:rPr>
-          <w:rFonts w:ascii="Helvetica Neue Light" w:hAnsi="Helvetica Neue Light"/>
-          <w:sz w:val="22"/>
-          <w:szCs w:val="22"/>
-        </w:rPr>
-      </w:pPr>
-    </w:p>
-    <w:p>
-      <w:pPr>
-        <w:jc w:val="both"/>
-        <w:rPr>
-          <w:rFonts w:ascii="Helvetica Neue Light" w:hAnsi="Helvetica Neue Light"/>
-          <w:sz w:val="22"/>
-          <w:szCs w:val="22"/>
-        </w:rPr>
-      </w:pPr>
-    </w:p>
-    <w:p>
-      <w:pPr>
-        <w:jc w:val="both"/>
-        <w:rPr>
-          <w:rFonts w:ascii="Helvetica Neue Light" w:hAnsi="Helvetica Neue Light"/>
-          <w:sz w:val="22"/>
-          <w:szCs w:val="22"/>
-        </w:rPr>
-      </w:pPr>
-    </w:p>
-    <w:p>
-      <w:pPr>
-        <w:jc w:val="both"/>
-        <w:rPr>
-          <w:rFonts w:ascii="Helvetica Neue Light" w:hAnsi="Helvetica Neue Light"/>
-          <w:sz w:val="22"/>
-          <w:szCs w:val="22"/>
-        </w:rPr>
-      </w:pPr>
-    </w:p>
-    <w:p>
-      <w:pPr>
-        <w:jc w:val="both"/>
-        <w:rPr>
-          <w:rFonts w:ascii="Helvetica Neue Light" w:hAnsi="Helvetica Neue Light"/>
-          <w:sz w:val="22"/>
-          <w:szCs w:val="22"/>
-        </w:rPr>
-      </w:pPr>
-    </w:p>
-    <w:p>
-      <w:pPr>
-        <w:jc w:val="both"/>
-        <w:rPr>
-          <w:rFonts w:ascii="Helvetica Neue Light" w:hAnsi="Helvetica Neue Light"/>
-          <w:sz w:val="22"/>
-          <w:szCs w:val="22"/>
-        </w:rPr>
-      </w:pPr>
-    </w:p>
-    <w:p>
-      <w:pPr>
-        <w:jc w:val="both"/>
-        <w:rPr>
-          <w:rFonts w:ascii="Helvetica Neue Light" w:hAnsi="Helvetica Neue Light"/>
-          <w:sz w:val="22"/>
-          <w:szCs w:val="22"/>
-        </w:rPr>
-      </w:pPr>
-    </w:p>
-    <w:p>
-      <w:pPr>
-        <w:jc w:val="both"/>
-        <w:rPr>
-          <w:rFonts w:ascii="Helvetica Neue Light" w:hAnsi="Helvetica Neue Light"/>
-          <w:sz w:val="22"/>
-          <w:szCs w:val="22"/>
-        </w:rPr>
-      </w:pPr>
-    </w:p>
-    <w:p>
-      <w:pPr>
-        <w:jc w:val="both"/>
-        <w:rPr>
-          <w:rFonts w:ascii="Helvetica Neue Light" w:hAnsi="Helvetica Neue Light"/>
-          <w:sz w:val="22"/>
-          <w:szCs w:val="22"/>
-        </w:rPr>
-      </w:pPr>
-    </w:p>
-    <w:p>
-      <w:pPr>
-        <w:jc w:val="both"/>
-        <w:rPr>
-          <w:rFonts w:ascii="Helvetica Neue Light" w:hAnsi="Helvetica Neue Light"/>
-          <w:sz w:val="22"/>
-          <w:szCs w:val="22"/>
-        </w:rPr>
-      </w:pPr>
-    </w:p>
-    <w:p>
-      <w:pPr>
-        <w:jc w:val="both"/>
-        <w:rPr>
-          <w:rFonts w:ascii="Helvetica Neue Light" w:hAnsi="Helvetica Neue Light"/>
-          <w:sz w:val="22"/>
-          <w:szCs w:val="22"/>
+          <w:lang w:val="en-GB"/>
         </w:rPr>
       </w:pPr>
     </w:p>
@@ -3423,12 +1559,12 @@
           <w:szCs w:val="28"/>
           <w:lang w:val="en-US"/>
         </w:rPr>
-        <w:t>Dashboard</w:t>
+        <w:t>Login</w:t>
       </w:r>
     </w:p>
     <w:p>
       <w:pPr>
-        <w:jc w:val="both"/>
+        <w:jc w:val="center"/>
         <w:rPr>
           <w:rFonts w:ascii="Helvetica Neue Light" w:hAnsi="Helvetica Neue Light"/>
           <w:sz w:val="22"/>
@@ -3445,10 +1581,10 @@
           <w:lang w:val="en-US"/>
         </w:rPr>
         <w:drawing>
-          <wp:inline distT="0" distB="0" distL="0" distR="0" wp14:anchorId="6C1CB7BC" wp14:editId="64393F00">
-            <wp:extent cx="6120130" cy="3335655"/>
-            <wp:effectExtent l="0" t="0" r="1270" b="4445"/>
-            <wp:docPr id="4" name="Immagine 4"/>
+          <wp:inline distT="0" distB="0" distL="0" distR="0" wp14:anchorId="13A6B53E" wp14:editId="21575452">
+            <wp:extent cx="5930282" cy="3232184"/>
+            <wp:effectExtent l="0" t="0" r="635" b="6350"/>
+            <wp:docPr id="1" name="Immagine 1"/>
             <wp:cNvGraphicFramePr>
               <a:graphicFrameLocks xmlns:a="http://schemas.openxmlformats.org/drawingml/2006/main" noChangeAspect="1"/>
             </wp:cNvGraphicFramePr>
@@ -3468,7 +1604,7 @@
                   <pic:spPr>
                     <a:xfrm>
                       <a:off x="0" y="0"/>
-                      <a:ext cx="6120130" cy="3335655"/>
+                      <a:ext cx="6117576" cy="3334265"/>
                     </a:xfrm>
                     <a:prstGeom prst="rect">
                       <a:avLst/>
@@ -4284,6 +2420,7 @@
           <w:rFonts w:ascii="Helvetica Neue Light" w:hAnsi="Helvetica Neue Light"/>
           <w:sz w:val="22"/>
           <w:szCs w:val="22"/>
+          <w:u w:val="single"/>
         </w:rPr>
         <w:t>lacus</w:t>
       </w:r>
@@ -4330,7 +2467,15 @@
           <w:sz w:val="22"/>
           <w:szCs w:val="22"/>
         </w:rPr>
-        <w:t xml:space="preserve"> orci </w:t>
+        <w:t xml:space="preserve"> o</w:t>
+      </w:r>
+      <w:r>
+        <w:rPr>
+          <w:rFonts w:ascii="Helvetica Neue Light" w:hAnsi="Helvetica Neue Light"/>
+          <w:sz w:val="22"/>
+          <w:szCs w:val="22"/>
+        </w:rPr>
+        <w:t xml:space="preserve">rci </w:t>
       </w:r>
       <w:proofErr w:type="spellStart"/>
       <w:r>
@@ -4414,10 +2559,10 @@
           <w:szCs w:val="22"/>
         </w:rPr>
         <w:drawing>
-          <wp:inline distT="0" distB="0" distL="0" distR="0" wp14:anchorId="4DE5BC6B" wp14:editId="1516B15F">
-            <wp:extent cx="6120130" cy="1173480"/>
+          <wp:inline distT="0" distB="0" distL="0" distR="0" wp14:anchorId="59D28648" wp14:editId="66E31F61">
+            <wp:extent cx="3009900" cy="850900"/>
             <wp:effectExtent l="0" t="0" r="0" b="0"/>
-            <wp:docPr id="5" name="Immagine 5"/>
+            <wp:docPr id="3" name="Immagine 3"/>
             <wp:cNvGraphicFramePr>
               <a:graphicFrameLocks xmlns:a="http://schemas.openxmlformats.org/drawingml/2006/main" noChangeAspect="1"/>
             </wp:cNvGraphicFramePr>
@@ -4425,7 +2570,7 @@
               <a:graphicData uri="http://schemas.openxmlformats.org/drawingml/2006/picture">
                 <pic:pic xmlns:pic="http://schemas.openxmlformats.org/drawingml/2006/picture">
                   <pic:nvPicPr>
-                    <pic:cNvPr id="5" name="json-2.json.pdf"/>
+                    <pic:cNvPr id="3" name="json-1.json.pdf"/>
                     <pic:cNvPicPr/>
                   </pic:nvPicPr>
                   <pic:blipFill>
@@ -4437,7 +2582,7 @@
                   <pic:spPr>
                     <a:xfrm>
                       <a:off x="0" y="0"/>
-                      <a:ext cx="6120130" cy="1173480"/>
+                      <a:ext cx="3009900" cy="850900"/>
                     </a:xfrm>
                     <a:prstGeom prst="rect">
                       <a:avLst/>
@@ -4476,7 +2621,6 @@
           <w:szCs w:val="22"/>
           <w:lang w:val="en-US"/>
         </w:rPr>
-        <w:lastRenderedPageBreak/>
         <w:t xml:space="preserve">Lorem ipsum dolor sit </w:t>
       </w:r>
       <w:proofErr w:type="spellStart"/>
@@ -5032,1312 +3176,6 @@
           <w:lang w:val="en-US"/>
         </w:rPr>
         <w:t xml:space="preserve"> </w:t>
-      </w:r>
-      <w:proofErr w:type="spellStart"/>
-      <w:r>
-        <w:rPr>
-          <w:rFonts w:ascii="Helvetica Neue Light" w:hAnsi="Helvetica Neue Light"/>
-          <w:sz w:val="22"/>
-          <w:szCs w:val="22"/>
-          <w:lang w:val="en-US"/>
-        </w:rPr>
-        <w:t>consectetur</w:t>
-      </w:r>
-      <w:proofErr w:type="spellEnd"/>
-      <w:r>
-        <w:rPr>
-          <w:rFonts w:ascii="Helvetica Neue Light" w:hAnsi="Helvetica Neue Light"/>
-          <w:sz w:val="22"/>
-          <w:szCs w:val="22"/>
-          <w:lang w:val="en-US"/>
-        </w:rPr>
-        <w:t xml:space="preserve">, </w:t>
-      </w:r>
-      <w:proofErr w:type="spellStart"/>
-      <w:r>
-        <w:rPr>
-          <w:rFonts w:ascii="Helvetica Neue Light" w:hAnsi="Helvetica Neue Light"/>
-          <w:sz w:val="22"/>
-          <w:szCs w:val="22"/>
-          <w:lang w:val="en-US"/>
-        </w:rPr>
-        <w:t>luctus</w:t>
-      </w:r>
-      <w:proofErr w:type="spellEnd"/>
-      <w:r>
-        <w:rPr>
-          <w:rFonts w:ascii="Helvetica Neue Light" w:hAnsi="Helvetica Neue Light"/>
-          <w:sz w:val="22"/>
-          <w:szCs w:val="22"/>
-          <w:lang w:val="en-US"/>
-        </w:rPr>
-        <w:t xml:space="preserve"> </w:t>
-      </w:r>
-      <w:proofErr w:type="spellStart"/>
-      <w:r>
-        <w:rPr>
-          <w:rFonts w:ascii="Helvetica Neue Light" w:hAnsi="Helvetica Neue Light"/>
-          <w:sz w:val="22"/>
-          <w:szCs w:val="22"/>
-          <w:lang w:val="en-US"/>
-        </w:rPr>
-        <w:t>massa</w:t>
-      </w:r>
-      <w:proofErr w:type="spellEnd"/>
-      <w:r>
-        <w:rPr>
-          <w:rFonts w:ascii="Helvetica Neue Light" w:hAnsi="Helvetica Neue Light"/>
-          <w:sz w:val="22"/>
-          <w:szCs w:val="22"/>
-          <w:lang w:val="en-US"/>
-        </w:rPr>
-        <w:t xml:space="preserve"> vel, maximus ipsum. Sed </w:t>
-      </w:r>
-      <w:proofErr w:type="spellStart"/>
-      <w:r>
-        <w:rPr>
-          <w:rFonts w:ascii="Helvetica Neue Light" w:hAnsi="Helvetica Neue Light"/>
-          <w:sz w:val="22"/>
-          <w:szCs w:val="22"/>
-          <w:lang w:val="en-US"/>
-        </w:rPr>
-        <w:t>quis</w:t>
-      </w:r>
-      <w:proofErr w:type="spellEnd"/>
-      <w:r>
-        <w:rPr>
-          <w:rFonts w:ascii="Helvetica Neue Light" w:hAnsi="Helvetica Neue Light"/>
-          <w:sz w:val="22"/>
-          <w:szCs w:val="22"/>
-          <w:lang w:val="en-US"/>
-        </w:rPr>
-        <w:t xml:space="preserve"> </w:t>
-      </w:r>
-      <w:proofErr w:type="spellStart"/>
-      <w:r>
-        <w:rPr>
-          <w:rFonts w:ascii="Helvetica Neue Light" w:hAnsi="Helvetica Neue Light"/>
-          <w:sz w:val="22"/>
-          <w:szCs w:val="22"/>
-          <w:lang w:val="en-US"/>
-        </w:rPr>
-        <w:t>quam</w:t>
-      </w:r>
-      <w:proofErr w:type="spellEnd"/>
-      <w:r>
-        <w:rPr>
-          <w:rFonts w:ascii="Helvetica Neue Light" w:hAnsi="Helvetica Neue Light"/>
-          <w:sz w:val="22"/>
-          <w:szCs w:val="22"/>
-          <w:lang w:val="en-US"/>
-        </w:rPr>
-        <w:t xml:space="preserve"> sit </w:t>
-      </w:r>
-      <w:proofErr w:type="spellStart"/>
-      <w:r>
-        <w:rPr>
-          <w:rFonts w:ascii="Helvetica Neue Light" w:hAnsi="Helvetica Neue Light"/>
-          <w:sz w:val="22"/>
-          <w:szCs w:val="22"/>
-          <w:lang w:val="en-US"/>
-        </w:rPr>
-        <w:t>amet</w:t>
-      </w:r>
-      <w:proofErr w:type="spellEnd"/>
-      <w:r>
-        <w:rPr>
-          <w:rFonts w:ascii="Helvetica Neue Light" w:hAnsi="Helvetica Neue Light"/>
-          <w:sz w:val="22"/>
-          <w:szCs w:val="22"/>
-          <w:lang w:val="en-US"/>
-        </w:rPr>
-        <w:t xml:space="preserve"> magna </w:t>
-      </w:r>
-      <w:proofErr w:type="spellStart"/>
-      <w:r>
-        <w:rPr>
-          <w:rFonts w:ascii="Helvetica Neue Light" w:hAnsi="Helvetica Neue Light"/>
-          <w:sz w:val="22"/>
-          <w:szCs w:val="22"/>
-          <w:lang w:val="en-US"/>
-        </w:rPr>
-        <w:t>congue</w:t>
-      </w:r>
-      <w:proofErr w:type="spellEnd"/>
-      <w:r>
-        <w:rPr>
-          <w:rFonts w:ascii="Helvetica Neue Light" w:hAnsi="Helvetica Neue Light"/>
-          <w:sz w:val="22"/>
-          <w:szCs w:val="22"/>
-          <w:lang w:val="en-US"/>
-        </w:rPr>
-        <w:t xml:space="preserve"> </w:t>
-      </w:r>
-      <w:proofErr w:type="spellStart"/>
-      <w:r>
-        <w:rPr>
-          <w:rFonts w:ascii="Helvetica Neue Light" w:hAnsi="Helvetica Neue Light"/>
-          <w:sz w:val="22"/>
-          <w:szCs w:val="22"/>
-          <w:lang w:val="en-US"/>
-        </w:rPr>
-        <w:t>tincidunt</w:t>
-      </w:r>
-      <w:proofErr w:type="spellEnd"/>
-      <w:r>
-        <w:rPr>
-          <w:rFonts w:ascii="Helvetica Neue Light" w:hAnsi="Helvetica Neue Light"/>
-          <w:sz w:val="22"/>
-          <w:szCs w:val="22"/>
-          <w:lang w:val="en-US"/>
-        </w:rPr>
-        <w:t xml:space="preserve">. </w:t>
-      </w:r>
-      <w:proofErr w:type="spellStart"/>
-      <w:r>
-        <w:rPr>
-          <w:rFonts w:ascii="Helvetica Neue Light" w:hAnsi="Helvetica Neue Light"/>
-          <w:sz w:val="22"/>
-          <w:szCs w:val="22"/>
-        </w:rPr>
-        <w:t>Vivamus</w:t>
-      </w:r>
-      <w:proofErr w:type="spellEnd"/>
-      <w:r>
-        <w:rPr>
-          <w:rFonts w:ascii="Helvetica Neue Light" w:hAnsi="Helvetica Neue Light"/>
-          <w:sz w:val="22"/>
-          <w:szCs w:val="22"/>
-        </w:rPr>
-        <w:t xml:space="preserve"> </w:t>
-      </w:r>
-      <w:proofErr w:type="spellStart"/>
-      <w:r>
-        <w:rPr>
-          <w:rFonts w:ascii="Helvetica Neue Light" w:hAnsi="Helvetica Neue Light"/>
-          <w:sz w:val="22"/>
-          <w:szCs w:val="22"/>
-        </w:rPr>
-        <w:t>vel</w:t>
-      </w:r>
-      <w:proofErr w:type="spellEnd"/>
-      <w:r>
-        <w:rPr>
-          <w:rFonts w:ascii="Helvetica Neue Light" w:hAnsi="Helvetica Neue Light"/>
-          <w:sz w:val="22"/>
-          <w:szCs w:val="22"/>
-        </w:rPr>
-        <w:t xml:space="preserve"> </w:t>
-      </w:r>
-      <w:proofErr w:type="spellStart"/>
-      <w:r>
-        <w:rPr>
-          <w:rFonts w:ascii="Helvetica Neue Light" w:hAnsi="Helvetica Neue Light"/>
-          <w:sz w:val="22"/>
-          <w:szCs w:val="22"/>
-        </w:rPr>
-        <w:t>tortor</w:t>
-      </w:r>
-      <w:proofErr w:type="spellEnd"/>
-      <w:r>
-        <w:rPr>
-          <w:rFonts w:ascii="Helvetica Neue Light" w:hAnsi="Helvetica Neue Light"/>
-          <w:sz w:val="22"/>
-          <w:szCs w:val="22"/>
-        </w:rPr>
-        <w:t xml:space="preserve"> eros. Nulla massa </w:t>
-      </w:r>
-      <w:proofErr w:type="spellStart"/>
-      <w:r>
-        <w:rPr>
-          <w:rFonts w:ascii="Helvetica Neue Light" w:hAnsi="Helvetica Neue Light"/>
-          <w:sz w:val="22"/>
-          <w:szCs w:val="22"/>
-        </w:rPr>
-        <w:t>lacus</w:t>
-      </w:r>
-      <w:proofErr w:type="spellEnd"/>
-      <w:r>
-        <w:rPr>
-          <w:rFonts w:ascii="Helvetica Neue Light" w:hAnsi="Helvetica Neue Light"/>
-          <w:sz w:val="22"/>
-          <w:szCs w:val="22"/>
-        </w:rPr>
-        <w:t xml:space="preserve">, </w:t>
-      </w:r>
-      <w:proofErr w:type="spellStart"/>
-      <w:r>
-        <w:rPr>
-          <w:rFonts w:ascii="Helvetica Neue Light" w:hAnsi="Helvetica Neue Light"/>
-          <w:sz w:val="22"/>
-          <w:szCs w:val="22"/>
-        </w:rPr>
-        <w:t>maximus</w:t>
-      </w:r>
-      <w:proofErr w:type="spellEnd"/>
-      <w:r>
-        <w:rPr>
-          <w:rFonts w:ascii="Helvetica Neue Light" w:hAnsi="Helvetica Neue Light"/>
-          <w:sz w:val="22"/>
-          <w:szCs w:val="22"/>
-        </w:rPr>
-        <w:t xml:space="preserve"> </w:t>
-      </w:r>
-      <w:proofErr w:type="spellStart"/>
-      <w:r>
-        <w:rPr>
-          <w:rFonts w:ascii="Helvetica Neue Light" w:hAnsi="Helvetica Neue Light"/>
-          <w:sz w:val="22"/>
-          <w:szCs w:val="22"/>
-        </w:rPr>
-        <w:t>quis</w:t>
-      </w:r>
-      <w:proofErr w:type="spellEnd"/>
-      <w:r>
-        <w:rPr>
-          <w:rFonts w:ascii="Helvetica Neue Light" w:hAnsi="Helvetica Neue Light"/>
-          <w:sz w:val="22"/>
-          <w:szCs w:val="22"/>
-        </w:rPr>
-        <w:t xml:space="preserve"> o</w:t>
-      </w:r>
-      <w:r>
-        <w:rPr>
-          <w:rFonts w:ascii="Helvetica Neue Light" w:hAnsi="Helvetica Neue Light"/>
-          <w:sz w:val="22"/>
-          <w:szCs w:val="22"/>
-        </w:rPr>
-        <w:t xml:space="preserve">rci </w:t>
-      </w:r>
-      <w:proofErr w:type="spellStart"/>
-      <w:r>
-        <w:rPr>
-          <w:rFonts w:ascii="Helvetica Neue Light" w:hAnsi="Helvetica Neue Light"/>
-          <w:sz w:val="22"/>
-          <w:szCs w:val="22"/>
-        </w:rPr>
-        <w:t>quis</w:t>
-      </w:r>
-      <w:proofErr w:type="spellEnd"/>
-      <w:r>
-        <w:rPr>
-          <w:rFonts w:ascii="Helvetica Neue Light" w:hAnsi="Helvetica Neue Light"/>
-          <w:sz w:val="22"/>
-          <w:szCs w:val="22"/>
-        </w:rPr>
-        <w:t xml:space="preserve">, </w:t>
-      </w:r>
-      <w:proofErr w:type="spellStart"/>
-      <w:r>
-        <w:rPr>
-          <w:rFonts w:ascii="Helvetica Neue Light" w:hAnsi="Helvetica Neue Light"/>
-          <w:sz w:val="22"/>
-          <w:szCs w:val="22"/>
-        </w:rPr>
-        <w:t>tristique</w:t>
-      </w:r>
-      <w:proofErr w:type="spellEnd"/>
-      <w:r>
-        <w:rPr>
-          <w:rFonts w:ascii="Helvetica Neue Light" w:hAnsi="Helvetica Neue Light"/>
-          <w:sz w:val="22"/>
-          <w:szCs w:val="22"/>
-        </w:rPr>
-        <w:t xml:space="preserve"> cursus </w:t>
-      </w:r>
-      <w:proofErr w:type="spellStart"/>
-      <w:r>
-        <w:rPr>
-          <w:rFonts w:ascii="Helvetica Neue Light" w:hAnsi="Helvetica Neue Light"/>
-          <w:sz w:val="22"/>
-          <w:szCs w:val="22"/>
-        </w:rPr>
-        <w:t>nisl</w:t>
-      </w:r>
-      <w:proofErr w:type="spellEnd"/>
-      <w:r>
-        <w:rPr>
-          <w:rFonts w:ascii="Helvetica Neue Light" w:hAnsi="Helvetica Neue Light"/>
-          <w:sz w:val="22"/>
-          <w:szCs w:val="22"/>
-        </w:rPr>
-        <w:t>.</w:t>
-      </w:r>
-    </w:p>
-    <w:p>
-      <w:pPr>
-        <w:jc w:val="both"/>
-        <w:rPr>
-          <w:rFonts w:ascii="Helvetica Neue Light" w:hAnsi="Helvetica Neue Light"/>
-          <w:sz w:val="22"/>
-          <w:szCs w:val="22"/>
-        </w:rPr>
-      </w:pPr>
-    </w:p>
-    <w:p>
-      <w:pPr>
-        <w:jc w:val="center"/>
-        <w:rPr>
-          <w:rFonts w:ascii="Helvetica Neue Light" w:hAnsi="Helvetica Neue Light"/>
-          <w:sz w:val="22"/>
-          <w:szCs w:val="22"/>
-        </w:rPr>
-      </w:pPr>
-      <w:r>
-        <w:rPr>
-          <w:rFonts w:ascii="Helvetica Neue Light" w:hAnsi="Helvetica Neue Light"/>
-          <w:noProof/>
-          <w:sz w:val="22"/>
-          <w:szCs w:val="22"/>
-        </w:rPr>
-        <w:drawing>
-          <wp:inline distT="0" distB="0" distL="0" distR="0" wp14:anchorId="61B3FC3B" wp14:editId="47CEDEC1">
-            <wp:extent cx="5575300" cy="2578100"/>
-            <wp:effectExtent l="0" t="0" r="0" b="0"/>
-            <wp:docPr id="6" name="Immagine 6"/>
-            <wp:cNvGraphicFramePr>
-              <a:graphicFrameLocks xmlns:a="http://schemas.openxmlformats.org/drawingml/2006/main" noChangeAspect="1"/>
-            </wp:cNvGraphicFramePr>
-            <a:graphic xmlns:a="http://schemas.openxmlformats.org/drawingml/2006/main">
-              <a:graphicData uri="http://schemas.openxmlformats.org/drawingml/2006/picture">
-                <pic:pic xmlns:pic="http://schemas.openxmlformats.org/drawingml/2006/picture">
-                  <pic:nvPicPr>
-                    <pic:cNvPr id="6" name="json-3.json.pdf"/>
-                    <pic:cNvPicPr/>
-                  </pic:nvPicPr>
-                  <pic:blipFill>
-                    <a:blip r:embed="rId12"/>
-                    <a:stretch>
-                      <a:fillRect/>
-                    </a:stretch>
-                  </pic:blipFill>
-                  <pic:spPr>
-                    <a:xfrm>
-                      <a:off x="0" y="0"/>
-                      <a:ext cx="5575300" cy="2578100"/>
-                    </a:xfrm>
-                    <a:prstGeom prst="rect">
-                      <a:avLst/>
-                    </a:prstGeom>
-                  </pic:spPr>
-                </pic:pic>
-              </a:graphicData>
-            </a:graphic>
-          </wp:inline>
-        </w:drawing>
-      </w:r>
-    </w:p>
-    <w:p>
-      <w:pPr>
-        <w:jc w:val="both"/>
-        <w:rPr>
-          <w:rFonts w:ascii="Helvetica Neue Light" w:hAnsi="Helvetica Neue Light"/>
-          <w:sz w:val="22"/>
-          <w:szCs w:val="22"/>
-        </w:rPr>
-      </w:pPr>
-    </w:p>
-    <w:p>
-      <w:pPr>
-        <w:jc w:val="both"/>
-        <w:rPr>
-          <w:rFonts w:ascii="Helvetica Neue Light" w:hAnsi="Helvetica Neue Light"/>
-          <w:sz w:val="22"/>
-          <w:szCs w:val="22"/>
-        </w:rPr>
-      </w:pPr>
-      <w:r>
-        <w:rPr>
-          <w:rFonts w:ascii="Helvetica Neue Light" w:hAnsi="Helvetica Neue Light"/>
-          <w:sz w:val="22"/>
-          <w:szCs w:val="22"/>
-          <w:lang w:val="en-US"/>
-        </w:rPr>
-        <w:t xml:space="preserve">Lorem ipsum dolor sit </w:t>
-      </w:r>
-      <w:proofErr w:type="spellStart"/>
-      <w:r>
-        <w:rPr>
-          <w:rFonts w:ascii="Helvetica Neue Light" w:hAnsi="Helvetica Neue Light"/>
-          <w:sz w:val="22"/>
-          <w:szCs w:val="22"/>
-          <w:lang w:val="en-US"/>
-        </w:rPr>
-        <w:t>amet</w:t>
-      </w:r>
-      <w:proofErr w:type="spellEnd"/>
-      <w:r>
-        <w:rPr>
-          <w:rFonts w:ascii="Helvetica Neue Light" w:hAnsi="Helvetica Neue Light"/>
-          <w:sz w:val="22"/>
-          <w:szCs w:val="22"/>
-          <w:lang w:val="en-US"/>
-        </w:rPr>
-        <w:t xml:space="preserve">, </w:t>
-      </w:r>
-      <w:proofErr w:type="spellStart"/>
-      <w:r>
-        <w:rPr>
-          <w:rFonts w:ascii="Helvetica Neue Light" w:hAnsi="Helvetica Neue Light"/>
-          <w:sz w:val="22"/>
-          <w:szCs w:val="22"/>
-          <w:lang w:val="en-US"/>
-        </w:rPr>
-        <w:t>consectetur</w:t>
-      </w:r>
-      <w:proofErr w:type="spellEnd"/>
-      <w:r>
-        <w:rPr>
-          <w:rFonts w:ascii="Helvetica Neue Light" w:hAnsi="Helvetica Neue Light"/>
-          <w:sz w:val="22"/>
-          <w:szCs w:val="22"/>
-          <w:lang w:val="en-US"/>
-        </w:rPr>
-        <w:t xml:space="preserve"> </w:t>
-      </w:r>
-      <w:proofErr w:type="spellStart"/>
-      <w:r>
-        <w:rPr>
-          <w:rFonts w:ascii="Helvetica Neue Light" w:hAnsi="Helvetica Neue Light"/>
-          <w:sz w:val="22"/>
-          <w:szCs w:val="22"/>
-          <w:lang w:val="en-US"/>
-        </w:rPr>
-        <w:t>adipiscing</w:t>
-      </w:r>
-      <w:proofErr w:type="spellEnd"/>
-      <w:r>
-        <w:rPr>
-          <w:rFonts w:ascii="Helvetica Neue Light" w:hAnsi="Helvetica Neue Light"/>
-          <w:sz w:val="22"/>
-          <w:szCs w:val="22"/>
-          <w:lang w:val="en-US"/>
-        </w:rPr>
-        <w:t xml:space="preserve"> </w:t>
-      </w:r>
-      <w:proofErr w:type="spellStart"/>
-      <w:r>
-        <w:rPr>
-          <w:rFonts w:ascii="Helvetica Neue Light" w:hAnsi="Helvetica Neue Light"/>
-          <w:sz w:val="22"/>
-          <w:szCs w:val="22"/>
-          <w:lang w:val="en-US"/>
-        </w:rPr>
-        <w:t>elit</w:t>
-      </w:r>
-      <w:proofErr w:type="spellEnd"/>
-      <w:r>
-        <w:rPr>
-          <w:rFonts w:ascii="Helvetica Neue Light" w:hAnsi="Helvetica Neue Light"/>
-          <w:sz w:val="22"/>
-          <w:szCs w:val="22"/>
-          <w:lang w:val="en-US"/>
-        </w:rPr>
-        <w:t xml:space="preserve">. </w:t>
-      </w:r>
-      <w:proofErr w:type="spellStart"/>
-      <w:r>
-        <w:rPr>
-          <w:rFonts w:ascii="Helvetica Neue Light" w:hAnsi="Helvetica Neue Light"/>
-          <w:sz w:val="22"/>
-          <w:szCs w:val="22"/>
-        </w:rPr>
-        <w:t>Etiam</w:t>
-      </w:r>
-      <w:proofErr w:type="spellEnd"/>
-      <w:r>
-        <w:rPr>
-          <w:rFonts w:ascii="Helvetica Neue Light" w:hAnsi="Helvetica Neue Light"/>
-          <w:sz w:val="22"/>
-          <w:szCs w:val="22"/>
-        </w:rPr>
-        <w:t xml:space="preserve"> lacinia </w:t>
-      </w:r>
-      <w:proofErr w:type="spellStart"/>
-      <w:r>
-        <w:rPr>
-          <w:rFonts w:ascii="Helvetica Neue Light" w:hAnsi="Helvetica Neue Light"/>
-          <w:sz w:val="22"/>
-          <w:szCs w:val="22"/>
-        </w:rPr>
-        <w:t>scelerisque</w:t>
-      </w:r>
-      <w:proofErr w:type="spellEnd"/>
-      <w:r>
-        <w:rPr>
-          <w:rFonts w:ascii="Helvetica Neue Light" w:hAnsi="Helvetica Neue Light"/>
-          <w:sz w:val="22"/>
-          <w:szCs w:val="22"/>
-        </w:rPr>
-        <w:t xml:space="preserve"> </w:t>
-      </w:r>
-      <w:proofErr w:type="spellStart"/>
-      <w:r>
-        <w:rPr>
-          <w:rFonts w:ascii="Helvetica Neue Light" w:hAnsi="Helvetica Neue Light"/>
-          <w:sz w:val="22"/>
-          <w:szCs w:val="22"/>
-        </w:rPr>
-        <w:t>euismod</w:t>
-      </w:r>
-      <w:proofErr w:type="spellEnd"/>
-      <w:r>
-        <w:rPr>
-          <w:rFonts w:ascii="Helvetica Neue Light" w:hAnsi="Helvetica Neue Light"/>
-          <w:sz w:val="22"/>
-          <w:szCs w:val="22"/>
-        </w:rPr>
-        <w:t xml:space="preserve">. </w:t>
-      </w:r>
-      <w:proofErr w:type="spellStart"/>
-      <w:r>
-        <w:rPr>
-          <w:rFonts w:ascii="Helvetica Neue Light" w:hAnsi="Helvetica Neue Light"/>
-          <w:sz w:val="22"/>
-          <w:szCs w:val="22"/>
-        </w:rPr>
-        <w:t>Quisque</w:t>
-      </w:r>
-      <w:proofErr w:type="spellEnd"/>
-      <w:r>
-        <w:rPr>
-          <w:rFonts w:ascii="Helvetica Neue Light" w:hAnsi="Helvetica Neue Light"/>
-          <w:sz w:val="22"/>
-          <w:szCs w:val="22"/>
-        </w:rPr>
-        <w:t xml:space="preserve"> </w:t>
-      </w:r>
-      <w:proofErr w:type="spellStart"/>
-      <w:r>
-        <w:rPr>
-          <w:rFonts w:ascii="Helvetica Neue Light" w:hAnsi="Helvetica Neue Light"/>
-          <w:sz w:val="22"/>
-          <w:szCs w:val="22"/>
-        </w:rPr>
-        <w:t>rhoncus</w:t>
-      </w:r>
-      <w:proofErr w:type="spellEnd"/>
-      <w:r>
-        <w:rPr>
-          <w:rFonts w:ascii="Helvetica Neue Light" w:hAnsi="Helvetica Neue Light"/>
-          <w:sz w:val="22"/>
-          <w:szCs w:val="22"/>
-        </w:rPr>
-        <w:t xml:space="preserve"> </w:t>
-      </w:r>
-      <w:proofErr w:type="spellStart"/>
-      <w:r>
-        <w:rPr>
-          <w:rFonts w:ascii="Helvetica Neue Light" w:hAnsi="Helvetica Neue Light"/>
-          <w:sz w:val="22"/>
-          <w:szCs w:val="22"/>
-        </w:rPr>
-        <w:t>feugiat</w:t>
-      </w:r>
-      <w:proofErr w:type="spellEnd"/>
-      <w:r>
-        <w:rPr>
-          <w:rFonts w:ascii="Helvetica Neue Light" w:hAnsi="Helvetica Neue Light"/>
-          <w:sz w:val="22"/>
-          <w:szCs w:val="22"/>
-        </w:rPr>
-        <w:t xml:space="preserve"> </w:t>
-      </w:r>
-      <w:proofErr w:type="spellStart"/>
-      <w:r>
-        <w:rPr>
-          <w:rFonts w:ascii="Helvetica Neue Light" w:hAnsi="Helvetica Neue Light"/>
-          <w:sz w:val="22"/>
-          <w:szCs w:val="22"/>
-        </w:rPr>
-        <w:t>nisl</w:t>
-      </w:r>
-      <w:proofErr w:type="spellEnd"/>
-      <w:r>
-        <w:rPr>
-          <w:rFonts w:ascii="Helvetica Neue Light" w:hAnsi="Helvetica Neue Light"/>
-          <w:sz w:val="22"/>
-          <w:szCs w:val="22"/>
-        </w:rPr>
-        <w:t xml:space="preserve">. </w:t>
-      </w:r>
-      <w:proofErr w:type="spellStart"/>
-      <w:r>
-        <w:rPr>
-          <w:rFonts w:ascii="Helvetica Neue Light" w:hAnsi="Helvetica Neue Light"/>
-          <w:sz w:val="22"/>
-          <w:szCs w:val="22"/>
-        </w:rPr>
-        <w:t>Pellentesque</w:t>
-      </w:r>
-      <w:proofErr w:type="spellEnd"/>
-      <w:r>
-        <w:rPr>
-          <w:rFonts w:ascii="Helvetica Neue Light" w:hAnsi="Helvetica Neue Light"/>
-          <w:sz w:val="22"/>
-          <w:szCs w:val="22"/>
-        </w:rPr>
-        <w:t xml:space="preserve"> </w:t>
-      </w:r>
-      <w:proofErr w:type="spellStart"/>
-      <w:r>
-        <w:rPr>
-          <w:rFonts w:ascii="Helvetica Neue Light" w:hAnsi="Helvetica Neue Light"/>
-          <w:sz w:val="22"/>
-          <w:szCs w:val="22"/>
-        </w:rPr>
-        <w:t>finibus</w:t>
-      </w:r>
-      <w:proofErr w:type="spellEnd"/>
-      <w:r>
-        <w:rPr>
-          <w:rFonts w:ascii="Helvetica Neue Light" w:hAnsi="Helvetica Neue Light"/>
-          <w:sz w:val="22"/>
-          <w:szCs w:val="22"/>
-        </w:rPr>
-        <w:t xml:space="preserve"> </w:t>
-      </w:r>
-      <w:proofErr w:type="spellStart"/>
-      <w:r>
-        <w:rPr>
-          <w:rFonts w:ascii="Helvetica Neue Light" w:hAnsi="Helvetica Neue Light"/>
-          <w:sz w:val="22"/>
-          <w:szCs w:val="22"/>
-        </w:rPr>
-        <w:t>feugiat</w:t>
-      </w:r>
-      <w:proofErr w:type="spellEnd"/>
-      <w:r>
-        <w:rPr>
-          <w:rFonts w:ascii="Helvetica Neue Light" w:hAnsi="Helvetica Neue Light"/>
-          <w:sz w:val="22"/>
-          <w:szCs w:val="22"/>
-        </w:rPr>
-        <w:t xml:space="preserve"> </w:t>
-      </w:r>
-      <w:proofErr w:type="spellStart"/>
-      <w:r>
-        <w:rPr>
-          <w:rFonts w:ascii="Helvetica Neue Light" w:hAnsi="Helvetica Neue Light"/>
-          <w:sz w:val="22"/>
-          <w:szCs w:val="22"/>
-        </w:rPr>
-        <w:t>tellus</w:t>
-      </w:r>
-      <w:proofErr w:type="spellEnd"/>
-      <w:r>
-        <w:rPr>
-          <w:rFonts w:ascii="Helvetica Neue Light" w:hAnsi="Helvetica Neue Light"/>
-          <w:sz w:val="22"/>
-          <w:szCs w:val="22"/>
-        </w:rPr>
-        <w:t xml:space="preserve">. </w:t>
-      </w:r>
-      <w:proofErr w:type="spellStart"/>
-      <w:r>
-        <w:rPr>
-          <w:rFonts w:ascii="Helvetica Neue Light" w:hAnsi="Helvetica Neue Light"/>
-          <w:sz w:val="22"/>
-          <w:szCs w:val="22"/>
-        </w:rPr>
-        <w:t>Praesent</w:t>
-      </w:r>
-      <w:proofErr w:type="spellEnd"/>
-      <w:r>
-        <w:rPr>
-          <w:rFonts w:ascii="Helvetica Neue Light" w:hAnsi="Helvetica Neue Light"/>
-          <w:sz w:val="22"/>
-          <w:szCs w:val="22"/>
-        </w:rPr>
-        <w:t xml:space="preserve"> in </w:t>
-      </w:r>
-      <w:proofErr w:type="spellStart"/>
-      <w:r>
-        <w:rPr>
-          <w:rFonts w:ascii="Helvetica Neue Light" w:hAnsi="Helvetica Neue Light"/>
-          <w:sz w:val="22"/>
-          <w:szCs w:val="22"/>
-        </w:rPr>
-        <w:t>sodales</w:t>
-      </w:r>
-      <w:proofErr w:type="spellEnd"/>
-      <w:r>
-        <w:rPr>
-          <w:rFonts w:ascii="Helvetica Neue Light" w:hAnsi="Helvetica Neue Light"/>
-          <w:sz w:val="22"/>
-          <w:szCs w:val="22"/>
-        </w:rPr>
-        <w:t xml:space="preserve"> </w:t>
-      </w:r>
-      <w:proofErr w:type="spellStart"/>
-      <w:r>
-        <w:rPr>
-          <w:rFonts w:ascii="Helvetica Neue Light" w:hAnsi="Helvetica Neue Light"/>
-          <w:sz w:val="22"/>
-          <w:szCs w:val="22"/>
-        </w:rPr>
-        <w:t>lorem</w:t>
-      </w:r>
-      <w:proofErr w:type="spellEnd"/>
-      <w:r>
-        <w:rPr>
-          <w:rFonts w:ascii="Helvetica Neue Light" w:hAnsi="Helvetica Neue Light"/>
-          <w:sz w:val="22"/>
-          <w:szCs w:val="22"/>
-        </w:rPr>
-        <w:t xml:space="preserve">, et </w:t>
-      </w:r>
-      <w:proofErr w:type="spellStart"/>
-      <w:r>
-        <w:rPr>
-          <w:rFonts w:ascii="Helvetica Neue Light" w:hAnsi="Helvetica Neue Light"/>
-          <w:sz w:val="22"/>
-          <w:szCs w:val="22"/>
-        </w:rPr>
-        <w:t>aliquam</w:t>
-      </w:r>
-      <w:proofErr w:type="spellEnd"/>
-      <w:r>
-        <w:rPr>
-          <w:rFonts w:ascii="Helvetica Neue Light" w:hAnsi="Helvetica Neue Light"/>
-          <w:sz w:val="22"/>
-          <w:szCs w:val="22"/>
-        </w:rPr>
-        <w:t xml:space="preserve"> </w:t>
-      </w:r>
-      <w:proofErr w:type="spellStart"/>
-      <w:r>
-        <w:rPr>
-          <w:rFonts w:ascii="Helvetica Neue Light" w:hAnsi="Helvetica Neue Light"/>
-          <w:sz w:val="22"/>
-          <w:szCs w:val="22"/>
-        </w:rPr>
-        <w:t>elit</w:t>
-      </w:r>
-      <w:proofErr w:type="spellEnd"/>
-      <w:r>
-        <w:rPr>
-          <w:rFonts w:ascii="Helvetica Neue Light" w:hAnsi="Helvetica Neue Light"/>
-          <w:sz w:val="22"/>
-          <w:szCs w:val="22"/>
-        </w:rPr>
-        <w:t xml:space="preserve">. </w:t>
-      </w:r>
-      <w:proofErr w:type="spellStart"/>
-      <w:r>
-        <w:rPr>
-          <w:rFonts w:ascii="Helvetica Neue Light" w:hAnsi="Helvetica Neue Light"/>
-          <w:sz w:val="22"/>
-          <w:szCs w:val="22"/>
-        </w:rPr>
-        <w:t>Vivamus</w:t>
-      </w:r>
-      <w:proofErr w:type="spellEnd"/>
-      <w:r>
-        <w:rPr>
-          <w:rFonts w:ascii="Helvetica Neue Light" w:hAnsi="Helvetica Neue Light"/>
-          <w:sz w:val="22"/>
-          <w:szCs w:val="22"/>
-        </w:rPr>
-        <w:t xml:space="preserve"> </w:t>
-      </w:r>
-      <w:proofErr w:type="spellStart"/>
-      <w:r>
-        <w:rPr>
-          <w:rFonts w:ascii="Helvetica Neue Light" w:hAnsi="Helvetica Neue Light"/>
-          <w:sz w:val="22"/>
-          <w:szCs w:val="22"/>
-        </w:rPr>
-        <w:t>bibendum</w:t>
-      </w:r>
-      <w:proofErr w:type="spellEnd"/>
-      <w:r>
-        <w:rPr>
-          <w:rFonts w:ascii="Helvetica Neue Light" w:hAnsi="Helvetica Neue Light"/>
-          <w:sz w:val="22"/>
-          <w:szCs w:val="22"/>
-        </w:rPr>
-        <w:t xml:space="preserve"> in </w:t>
-      </w:r>
-      <w:proofErr w:type="spellStart"/>
-      <w:r>
-        <w:rPr>
-          <w:rFonts w:ascii="Helvetica Neue Light" w:hAnsi="Helvetica Neue Light"/>
-          <w:sz w:val="22"/>
-          <w:szCs w:val="22"/>
-        </w:rPr>
-        <w:t>mauris</w:t>
-      </w:r>
-      <w:proofErr w:type="spellEnd"/>
-      <w:r>
-        <w:rPr>
-          <w:rFonts w:ascii="Helvetica Neue Light" w:hAnsi="Helvetica Neue Light"/>
-          <w:sz w:val="22"/>
-          <w:szCs w:val="22"/>
-        </w:rPr>
-        <w:t xml:space="preserve"> </w:t>
-      </w:r>
-      <w:proofErr w:type="spellStart"/>
-      <w:r>
-        <w:rPr>
-          <w:rFonts w:ascii="Helvetica Neue Light" w:hAnsi="Helvetica Neue Light"/>
-          <w:sz w:val="22"/>
-          <w:szCs w:val="22"/>
-        </w:rPr>
-        <w:t>sodales</w:t>
-      </w:r>
-      <w:proofErr w:type="spellEnd"/>
-      <w:r>
-        <w:rPr>
-          <w:rFonts w:ascii="Helvetica Neue Light" w:hAnsi="Helvetica Neue Light"/>
-          <w:sz w:val="22"/>
-          <w:szCs w:val="22"/>
-        </w:rPr>
-        <w:t xml:space="preserve"> lacinia. </w:t>
-      </w:r>
-      <w:proofErr w:type="spellStart"/>
-      <w:r>
-        <w:rPr>
-          <w:rFonts w:ascii="Helvetica Neue Light" w:hAnsi="Helvetica Neue Light"/>
-          <w:sz w:val="22"/>
-          <w:szCs w:val="22"/>
-        </w:rPr>
-        <w:t>Donec</w:t>
-      </w:r>
-      <w:proofErr w:type="spellEnd"/>
-      <w:r>
-        <w:rPr>
-          <w:rFonts w:ascii="Helvetica Neue Light" w:hAnsi="Helvetica Neue Light"/>
-          <w:sz w:val="22"/>
-          <w:szCs w:val="22"/>
-        </w:rPr>
-        <w:t xml:space="preserve"> et </w:t>
-      </w:r>
-      <w:proofErr w:type="spellStart"/>
-      <w:r>
-        <w:rPr>
-          <w:rFonts w:ascii="Helvetica Neue Light" w:hAnsi="Helvetica Neue Light"/>
-          <w:sz w:val="22"/>
-          <w:szCs w:val="22"/>
-        </w:rPr>
-        <w:t>elementum</w:t>
-      </w:r>
-      <w:proofErr w:type="spellEnd"/>
-      <w:r>
-        <w:rPr>
-          <w:rFonts w:ascii="Helvetica Neue Light" w:hAnsi="Helvetica Neue Light"/>
-          <w:sz w:val="22"/>
-          <w:szCs w:val="22"/>
-        </w:rPr>
-        <w:t xml:space="preserve"> </w:t>
-      </w:r>
-      <w:proofErr w:type="spellStart"/>
-      <w:r>
-        <w:rPr>
-          <w:rFonts w:ascii="Helvetica Neue Light" w:hAnsi="Helvetica Neue Light"/>
-          <w:sz w:val="22"/>
-          <w:szCs w:val="22"/>
-        </w:rPr>
-        <w:t>justo</w:t>
-      </w:r>
-      <w:proofErr w:type="spellEnd"/>
-      <w:r>
-        <w:rPr>
-          <w:rFonts w:ascii="Helvetica Neue Light" w:hAnsi="Helvetica Neue Light"/>
-          <w:sz w:val="22"/>
-          <w:szCs w:val="22"/>
-        </w:rPr>
-        <w:t xml:space="preserve">. </w:t>
-      </w:r>
-      <w:proofErr w:type="spellStart"/>
-      <w:r>
-        <w:rPr>
-          <w:rFonts w:ascii="Helvetica Neue Light" w:hAnsi="Helvetica Neue Light"/>
-          <w:sz w:val="22"/>
-          <w:szCs w:val="22"/>
-          <w:lang w:val="en-US"/>
-        </w:rPr>
-        <w:t>Praesent</w:t>
-      </w:r>
-      <w:proofErr w:type="spellEnd"/>
-      <w:r>
-        <w:rPr>
-          <w:rFonts w:ascii="Helvetica Neue Light" w:hAnsi="Helvetica Neue Light"/>
-          <w:sz w:val="22"/>
-          <w:szCs w:val="22"/>
-          <w:lang w:val="en-US"/>
-        </w:rPr>
-        <w:t xml:space="preserve"> </w:t>
-      </w:r>
-      <w:proofErr w:type="spellStart"/>
-      <w:r>
-        <w:rPr>
-          <w:rFonts w:ascii="Helvetica Neue Light" w:hAnsi="Helvetica Neue Light"/>
-          <w:sz w:val="22"/>
-          <w:szCs w:val="22"/>
-          <w:lang w:val="en-US"/>
-        </w:rPr>
-        <w:t>eget</w:t>
-      </w:r>
-      <w:proofErr w:type="spellEnd"/>
-      <w:r>
-        <w:rPr>
-          <w:rFonts w:ascii="Helvetica Neue Light" w:hAnsi="Helvetica Neue Light"/>
-          <w:sz w:val="22"/>
-          <w:szCs w:val="22"/>
-          <w:lang w:val="en-US"/>
-        </w:rPr>
-        <w:t xml:space="preserve"> </w:t>
-      </w:r>
-      <w:proofErr w:type="spellStart"/>
-      <w:r>
-        <w:rPr>
-          <w:rFonts w:ascii="Helvetica Neue Light" w:hAnsi="Helvetica Neue Light"/>
-          <w:sz w:val="22"/>
-          <w:szCs w:val="22"/>
-          <w:lang w:val="en-US"/>
-        </w:rPr>
-        <w:t>mauris</w:t>
-      </w:r>
-      <w:proofErr w:type="spellEnd"/>
-      <w:r>
-        <w:rPr>
-          <w:rFonts w:ascii="Helvetica Neue Light" w:hAnsi="Helvetica Neue Light"/>
-          <w:sz w:val="22"/>
-          <w:szCs w:val="22"/>
-          <w:lang w:val="en-US"/>
-        </w:rPr>
-        <w:t xml:space="preserve"> </w:t>
-      </w:r>
-      <w:proofErr w:type="spellStart"/>
-      <w:r>
-        <w:rPr>
-          <w:rFonts w:ascii="Helvetica Neue Light" w:hAnsi="Helvetica Neue Light"/>
-          <w:sz w:val="22"/>
-          <w:szCs w:val="22"/>
-          <w:lang w:val="en-US"/>
-        </w:rPr>
-        <w:t>consectetur</w:t>
-      </w:r>
-      <w:proofErr w:type="spellEnd"/>
-      <w:r>
-        <w:rPr>
-          <w:rFonts w:ascii="Helvetica Neue Light" w:hAnsi="Helvetica Neue Light"/>
-          <w:sz w:val="22"/>
-          <w:szCs w:val="22"/>
-          <w:lang w:val="en-US"/>
-        </w:rPr>
-        <w:t xml:space="preserve">, </w:t>
-      </w:r>
-      <w:proofErr w:type="spellStart"/>
-      <w:r>
-        <w:rPr>
-          <w:rFonts w:ascii="Helvetica Neue Light" w:hAnsi="Helvetica Neue Light"/>
-          <w:sz w:val="22"/>
-          <w:szCs w:val="22"/>
-          <w:lang w:val="en-US"/>
-        </w:rPr>
-        <w:t>luctus</w:t>
-      </w:r>
-      <w:proofErr w:type="spellEnd"/>
-      <w:r>
-        <w:rPr>
-          <w:rFonts w:ascii="Helvetica Neue Light" w:hAnsi="Helvetica Neue Light"/>
-          <w:sz w:val="22"/>
-          <w:szCs w:val="22"/>
-          <w:lang w:val="en-US"/>
-        </w:rPr>
-        <w:t xml:space="preserve"> </w:t>
-      </w:r>
-      <w:proofErr w:type="spellStart"/>
-      <w:r>
-        <w:rPr>
-          <w:rFonts w:ascii="Helvetica Neue Light" w:hAnsi="Helvetica Neue Light"/>
-          <w:sz w:val="22"/>
-          <w:szCs w:val="22"/>
-          <w:lang w:val="en-US"/>
-        </w:rPr>
-        <w:t>massa</w:t>
-      </w:r>
-      <w:proofErr w:type="spellEnd"/>
-      <w:r>
-        <w:rPr>
-          <w:rFonts w:ascii="Helvetica Neue Light" w:hAnsi="Helvetica Neue Light"/>
-          <w:sz w:val="22"/>
-          <w:szCs w:val="22"/>
-          <w:lang w:val="en-US"/>
-        </w:rPr>
-        <w:t xml:space="preserve"> vel, maximus ipsum. Sed </w:t>
-      </w:r>
-      <w:proofErr w:type="spellStart"/>
-      <w:r>
-        <w:rPr>
-          <w:rFonts w:ascii="Helvetica Neue Light" w:hAnsi="Helvetica Neue Light"/>
-          <w:sz w:val="22"/>
-          <w:szCs w:val="22"/>
-          <w:lang w:val="en-US"/>
-        </w:rPr>
-        <w:t>quis</w:t>
-      </w:r>
-      <w:proofErr w:type="spellEnd"/>
-      <w:r>
-        <w:rPr>
-          <w:rFonts w:ascii="Helvetica Neue Light" w:hAnsi="Helvetica Neue Light"/>
-          <w:sz w:val="22"/>
-          <w:szCs w:val="22"/>
-          <w:lang w:val="en-US"/>
-        </w:rPr>
-        <w:t xml:space="preserve"> </w:t>
-      </w:r>
-      <w:proofErr w:type="spellStart"/>
-      <w:r>
-        <w:rPr>
-          <w:rFonts w:ascii="Helvetica Neue Light" w:hAnsi="Helvetica Neue Light"/>
-          <w:sz w:val="22"/>
-          <w:szCs w:val="22"/>
-          <w:lang w:val="en-US"/>
-        </w:rPr>
-        <w:t>quam</w:t>
-      </w:r>
-      <w:proofErr w:type="spellEnd"/>
-      <w:r>
-        <w:rPr>
-          <w:rFonts w:ascii="Helvetica Neue Light" w:hAnsi="Helvetica Neue Light"/>
-          <w:sz w:val="22"/>
-          <w:szCs w:val="22"/>
-          <w:lang w:val="en-US"/>
-        </w:rPr>
-        <w:t xml:space="preserve"> sit </w:t>
-      </w:r>
-      <w:proofErr w:type="spellStart"/>
-      <w:r>
-        <w:rPr>
-          <w:rFonts w:ascii="Helvetica Neue Light" w:hAnsi="Helvetica Neue Light"/>
-          <w:sz w:val="22"/>
-          <w:szCs w:val="22"/>
-          <w:lang w:val="en-US"/>
-        </w:rPr>
-        <w:t>amet</w:t>
-      </w:r>
-      <w:proofErr w:type="spellEnd"/>
-      <w:r>
-        <w:rPr>
-          <w:rFonts w:ascii="Helvetica Neue Light" w:hAnsi="Helvetica Neue Light"/>
-          <w:sz w:val="22"/>
-          <w:szCs w:val="22"/>
-          <w:lang w:val="en-US"/>
-        </w:rPr>
-        <w:t xml:space="preserve"> magna </w:t>
-      </w:r>
-      <w:proofErr w:type="spellStart"/>
-      <w:r>
-        <w:rPr>
-          <w:rFonts w:ascii="Helvetica Neue Light" w:hAnsi="Helvetica Neue Light"/>
-          <w:sz w:val="22"/>
-          <w:szCs w:val="22"/>
-          <w:lang w:val="en-US"/>
-        </w:rPr>
-        <w:t>congue</w:t>
-      </w:r>
-      <w:proofErr w:type="spellEnd"/>
-      <w:r>
-        <w:rPr>
-          <w:rFonts w:ascii="Helvetica Neue Light" w:hAnsi="Helvetica Neue Light"/>
-          <w:sz w:val="22"/>
-          <w:szCs w:val="22"/>
-          <w:lang w:val="en-US"/>
-        </w:rPr>
-        <w:t xml:space="preserve"> </w:t>
-      </w:r>
-      <w:proofErr w:type="spellStart"/>
-      <w:r>
-        <w:rPr>
-          <w:rFonts w:ascii="Helvetica Neue Light" w:hAnsi="Helvetica Neue Light"/>
-          <w:sz w:val="22"/>
-          <w:szCs w:val="22"/>
-          <w:lang w:val="en-US"/>
-        </w:rPr>
-        <w:t>tincidunt</w:t>
-      </w:r>
-      <w:proofErr w:type="spellEnd"/>
-      <w:r>
-        <w:rPr>
-          <w:rFonts w:ascii="Helvetica Neue Light" w:hAnsi="Helvetica Neue Light"/>
-          <w:sz w:val="22"/>
-          <w:szCs w:val="22"/>
-          <w:lang w:val="en-US"/>
-        </w:rPr>
-        <w:t xml:space="preserve">. </w:t>
-      </w:r>
-      <w:proofErr w:type="spellStart"/>
-      <w:r>
-        <w:rPr>
-          <w:rFonts w:ascii="Helvetica Neue Light" w:hAnsi="Helvetica Neue Light"/>
-          <w:sz w:val="22"/>
-          <w:szCs w:val="22"/>
-        </w:rPr>
-        <w:t>Vivamus</w:t>
-      </w:r>
-      <w:proofErr w:type="spellEnd"/>
-      <w:r>
-        <w:rPr>
-          <w:rFonts w:ascii="Helvetica Neue Light" w:hAnsi="Helvetica Neue Light"/>
-          <w:sz w:val="22"/>
-          <w:szCs w:val="22"/>
-        </w:rPr>
-        <w:t xml:space="preserve"> </w:t>
-      </w:r>
-      <w:proofErr w:type="spellStart"/>
-      <w:r>
-        <w:rPr>
-          <w:rFonts w:ascii="Helvetica Neue Light" w:hAnsi="Helvetica Neue Light"/>
-          <w:sz w:val="22"/>
-          <w:szCs w:val="22"/>
-        </w:rPr>
-        <w:t>vel</w:t>
-      </w:r>
-      <w:proofErr w:type="spellEnd"/>
-      <w:r>
-        <w:rPr>
-          <w:rFonts w:ascii="Helvetica Neue Light" w:hAnsi="Helvetica Neue Light"/>
-          <w:sz w:val="22"/>
-          <w:szCs w:val="22"/>
-        </w:rPr>
-        <w:t xml:space="preserve"> </w:t>
-      </w:r>
-      <w:proofErr w:type="spellStart"/>
-      <w:r>
-        <w:rPr>
-          <w:rFonts w:ascii="Helvetica Neue Light" w:hAnsi="Helvetica Neue Light"/>
-          <w:sz w:val="22"/>
-          <w:szCs w:val="22"/>
-        </w:rPr>
-        <w:t>tortor</w:t>
-      </w:r>
-      <w:proofErr w:type="spellEnd"/>
-      <w:r>
-        <w:rPr>
-          <w:rFonts w:ascii="Helvetica Neue Light" w:hAnsi="Helvetica Neue Light"/>
-          <w:sz w:val="22"/>
-          <w:szCs w:val="22"/>
-        </w:rPr>
-        <w:t xml:space="preserve"> eros. Nulla massa </w:t>
-      </w:r>
-      <w:proofErr w:type="spellStart"/>
-      <w:r>
-        <w:rPr>
-          <w:rFonts w:ascii="Helvetica Neue Light" w:hAnsi="Helvetica Neue Light"/>
-          <w:sz w:val="22"/>
-          <w:szCs w:val="22"/>
-        </w:rPr>
-        <w:t>lacus</w:t>
-      </w:r>
-      <w:proofErr w:type="spellEnd"/>
-      <w:r>
-        <w:rPr>
-          <w:rFonts w:ascii="Helvetica Neue Light" w:hAnsi="Helvetica Neue Light"/>
-          <w:sz w:val="22"/>
-          <w:szCs w:val="22"/>
-        </w:rPr>
-        <w:t xml:space="preserve">, </w:t>
-      </w:r>
-      <w:proofErr w:type="spellStart"/>
-      <w:r>
-        <w:rPr>
-          <w:rFonts w:ascii="Helvetica Neue Light" w:hAnsi="Helvetica Neue Light"/>
-          <w:sz w:val="22"/>
-          <w:szCs w:val="22"/>
-        </w:rPr>
-        <w:t>maximus</w:t>
-      </w:r>
-      <w:proofErr w:type="spellEnd"/>
-      <w:r>
-        <w:rPr>
-          <w:rFonts w:ascii="Helvetica Neue Light" w:hAnsi="Helvetica Neue Light"/>
-          <w:sz w:val="22"/>
-          <w:szCs w:val="22"/>
-        </w:rPr>
-        <w:t xml:space="preserve"> </w:t>
-      </w:r>
-      <w:proofErr w:type="spellStart"/>
-      <w:r>
-        <w:rPr>
-          <w:rFonts w:ascii="Helvetica Neue Light" w:hAnsi="Helvetica Neue Light"/>
-          <w:sz w:val="22"/>
-          <w:szCs w:val="22"/>
-        </w:rPr>
-        <w:t>quis</w:t>
-      </w:r>
-      <w:proofErr w:type="spellEnd"/>
-      <w:r>
-        <w:rPr>
-          <w:rFonts w:ascii="Helvetica Neue Light" w:hAnsi="Helvetica Neue Light"/>
-          <w:sz w:val="22"/>
-          <w:szCs w:val="22"/>
-        </w:rPr>
-        <w:t xml:space="preserve"> o</w:t>
-      </w:r>
-      <w:r>
-        <w:rPr>
-          <w:rFonts w:ascii="Helvetica Neue Light" w:hAnsi="Helvetica Neue Light"/>
-          <w:sz w:val="22"/>
-          <w:szCs w:val="22"/>
-        </w:rPr>
-        <w:t xml:space="preserve">rci </w:t>
-      </w:r>
-      <w:proofErr w:type="spellStart"/>
-      <w:r>
-        <w:rPr>
-          <w:rFonts w:ascii="Helvetica Neue Light" w:hAnsi="Helvetica Neue Light"/>
-          <w:sz w:val="22"/>
-          <w:szCs w:val="22"/>
-        </w:rPr>
-        <w:t>quis</w:t>
-      </w:r>
-      <w:proofErr w:type="spellEnd"/>
-      <w:r>
-        <w:rPr>
-          <w:rFonts w:ascii="Helvetica Neue Light" w:hAnsi="Helvetica Neue Light"/>
-          <w:sz w:val="22"/>
-          <w:szCs w:val="22"/>
-        </w:rPr>
-        <w:t xml:space="preserve">, </w:t>
-      </w:r>
-      <w:proofErr w:type="spellStart"/>
-      <w:r>
-        <w:rPr>
-          <w:rFonts w:ascii="Helvetica Neue Light" w:hAnsi="Helvetica Neue Light"/>
-          <w:sz w:val="22"/>
-          <w:szCs w:val="22"/>
-        </w:rPr>
-        <w:t>tristique</w:t>
-      </w:r>
-      <w:proofErr w:type="spellEnd"/>
-      <w:r>
-        <w:rPr>
-          <w:rFonts w:ascii="Helvetica Neue Light" w:hAnsi="Helvetica Neue Light"/>
-          <w:sz w:val="22"/>
-          <w:szCs w:val="22"/>
-        </w:rPr>
-        <w:t xml:space="preserve"> cursus </w:t>
-      </w:r>
-      <w:proofErr w:type="spellStart"/>
-      <w:r>
-        <w:rPr>
-          <w:rFonts w:ascii="Helvetica Neue Light" w:hAnsi="Helvetica Neue Light"/>
-          <w:sz w:val="22"/>
-          <w:szCs w:val="22"/>
-        </w:rPr>
-        <w:t>nisl</w:t>
-      </w:r>
-      <w:proofErr w:type="spellEnd"/>
-      <w:r>
-        <w:rPr>
-          <w:rFonts w:ascii="Helvetica Neue Light" w:hAnsi="Helvetica Neue Light"/>
-          <w:sz w:val="22"/>
-          <w:szCs w:val="22"/>
-        </w:rPr>
-        <w:t>.</w:t>
       </w:r>
     </w:p>
     <w:p>
@@ -6375,7 +3213,7 @@
     </w:p>
     <w:p>
       <w:pPr>
-        <w:spacing w:line="276" w:lineRule="auto"/>
+        <w:spacing w:after="240" w:line="276" w:lineRule="auto"/>
         <w:jc w:val="both"/>
         <w:rPr>
           <w:rFonts w:ascii="Helvetica Neue Light" w:hAnsi="Helvetica Neue Light"/>
@@ -6607,7 +3445,17 @@
           <w:szCs w:val="22"/>
           <w:lang w:val="en-US"/>
         </w:rPr>
-        <w:t xml:space="preserve"> to</w:t>
+        <w:t xml:space="preserve"> </w:t>
+      </w:r>
+      <w:r>
+        <w:rPr>
+          <w:rFonts w:ascii="Helvetica Neue Light" w:hAnsi="Helvetica Neue Light"/>
+          <w:sz w:val="22"/>
+          <w:szCs w:val="22"/>
+          <w:lang w:val="en-US"/>
+        </w:rPr>
+        <w:lastRenderedPageBreak/>
+        <w:t>to</w:t>
       </w:r>
       <w:r>
         <w:rPr>
@@ -6704,7 +3552,7 @@
     <w:p>
       <w:pPr>
         <w:spacing w:line="360" w:lineRule="auto"/>
-        <w:jc w:val="both"/>
+        <w:jc w:val="center"/>
         <w:rPr>
           <w:rFonts w:ascii="Helvetica Neue Light" w:hAnsi="Helvetica Neue Light"/>
           <w:sz w:val="22"/>
@@ -6720,7 +3568,6 @@
           <w:szCs w:val="22"/>
           <w:lang w:val="en-US"/>
         </w:rPr>
-        <w:lastRenderedPageBreak/>
         <w:drawing>
           <wp:inline distT="0" distB="0" distL="0" distR="0" wp14:anchorId="0B28B138" wp14:editId="5750CEDB">
             <wp:extent cx="6170550" cy="2988860"/>
@@ -6739,7 +3586,7 @@
                     </pic:cNvPicPr>
                   </pic:nvPicPr>
                   <pic:blipFill>
-                    <a:blip r:embed="rId13"/>
+                    <a:blip r:embed="rId12"/>
                     <a:stretch>
                       <a:fillRect/>
                     </a:stretch>
@@ -6763,20 +3610,38 @@
           </wp:inline>
         </w:drawing>
       </w:r>
-      <w:r>
-        <w:rPr>
-          <w:rFonts w:ascii="Helvetica Neue Light" w:hAnsi="Helvetica Neue Light"/>
-          <w:sz w:val="22"/>
-          <w:szCs w:val="22"/>
-          <w:lang w:val="en-US"/>
-        </w:rPr>
-        <w:t xml:space="preserve"> </w:t>
-      </w:r>
+    </w:p>
+    <w:p>
+      <w:pPr>
+        <w:spacing w:line="360" w:lineRule="auto"/>
+        <w:jc w:val="both"/>
+        <w:rPr>
+          <w:rFonts w:ascii="Helvetica Neue Medium" w:hAnsi="Helvetica Neue Medium"/>
+          <w:color w:val="8C0E1D"/>
+          <w:sz w:val="28"/>
+          <w:szCs w:val="28"/>
+          <w:lang w:val="en-US"/>
+        </w:rPr>
+      </w:pPr>
+    </w:p>
+    <w:p>
+      <w:pPr>
+        <w:jc w:val="both"/>
+        <w:rPr>
+          <w:rFonts w:ascii="Helvetica Neue Light" w:hAnsi="Helvetica Neue Light"/>
+          <w:sz w:val="22"/>
+          <w:szCs w:val="22"/>
+          <w:lang w:val="en-GB"/>
+        </w:rPr>
+      </w:pPr>
     </w:p>
     <w:sectPr>
-      <w:footerReference w:type="default" r:id="rId14"/>
-      <w:headerReference w:type="first" r:id="rId15"/>
-      <w:footerReference w:type="first" r:id="rId16"/>
+      <w:headerReference w:type="even" r:id="rId13"/>
+      <w:headerReference w:type="default" r:id="rId14"/>
+      <w:footerReference w:type="even" r:id="rId15"/>
+      <w:footerReference w:type="default" r:id="rId16"/>
+      <w:headerReference w:type="first" r:id="rId17"/>
+      <w:footerReference w:type="first" r:id="rId18"/>
       <w:pgSz w:w="11906" w:h="16838"/>
       <w:pgMar w:top="1814" w:right="1134" w:bottom="737" w:left="1134" w:header="709" w:footer="709" w:gutter="0"/>
       <w:cols w:space="708"/>
@@ -6811,6 +3676,16 @@
   <w:p>
     <w:pPr>
       <w:pStyle w:val="Pidipagina"/>
+    </w:pPr>
+  </w:p>
+</w:ftr>
+</file>
+
+<file path=word/footer2.xml><?xml version="1.0" encoding="utf-8"?>
+<w:ftr xmlns:wpc="http://schemas.microsoft.com/office/word/2010/wordprocessingCanvas" xmlns:cx="http://schemas.microsoft.com/office/drawing/2014/chartex" xmlns:cx1="http://schemas.microsoft.com/office/drawing/2015/9/8/chartex" xmlns:cx2="http://schemas.microsoft.com/office/drawing/2015/10/21/chartex" xmlns:cx3="http://schemas.microsoft.com/office/drawing/2016/5/9/chartex" xmlns:cx4="http://schemas.microsoft.com/office/drawing/2016/5/10/chartex" xmlns:cx5="http://schemas.microsoft.com/office/drawing/2016/5/11/chartex" xmlns:cx6="http://schemas.microsoft.com/office/drawing/2016/5/12/chartex" xmlns:cx7="http://schemas.microsoft.com/office/drawing/2016/5/13/chartex" xmlns:cx8="http://schemas.microsoft.com/office/drawing/2016/5/14/chartex" xmlns:mc="http://schemas.openxmlformats.org/markup-compatibility/2006" xmlns:aink="http://schemas.microsoft.com/office/drawing/2016/ink" xmlns:am3d="http://schemas.microsoft.com/office/drawing/2017/model3d" xmlns:o="urn:schemas-microsoft-com:office:office" xmlns:r="http://schemas.openxmlformats.org/officeDocument/2006/relationships" xmlns:m="http://schemas.openxmlformats.org/officeDocument/2006/math" xmlns:v="urn:schemas-microsoft-com:vml" xmlns:wp14="http://schemas.microsoft.com/office/word/2010/wordprocessingDrawing" xmlns:wp="http://schemas.openxmlformats.org/drawingml/2006/wordprocessingDrawing" xmlns:w10="urn:schemas-microsoft-com:office:word" xmlns:w="http://schemas.openxmlformats.org/wordprocessingml/2006/main" xmlns:w14="http://schemas.microsoft.com/office/word/2010/wordml" xmlns:w15="http://schemas.microsoft.com/office/word/2012/wordml" xmlns:w16cid="http://schemas.microsoft.com/office/word/2016/wordml/cid" xmlns:w16se="http://schemas.microsoft.com/office/word/2015/wordml/symex" xmlns:wpg="http://schemas.microsoft.com/office/word/2010/wordprocessingGroup" xmlns:wpi="http://schemas.microsoft.com/office/word/2010/wordprocessingInk" xmlns:wne="http://schemas.microsoft.com/office/word/2006/wordml" xmlns:wps="http://schemas.microsoft.com/office/word/2010/wordprocessingShape" mc:Ignorable="w14 w15 w16se w16cid wp14">
+  <w:p>
+    <w:pPr>
+      <w:pStyle w:val="Pidipagina"/>
       <w:jc w:val="right"/>
       <w:rPr>
         <w:rFonts w:ascii="Helvetica Neue Light" w:hAnsi="Helvetica Neue Light"/>
@@ -6936,7 +3811,7 @@
 </w:ftr>
 </file>
 
-<file path=word/footer2.xml><?xml version="1.0" encoding="utf-8"?>
+<file path=word/footer3.xml><?xml version="1.0" encoding="utf-8"?>
 <w:ftr xmlns:wpc="http://schemas.microsoft.com/office/word/2010/wordprocessingCanvas" xmlns:cx="http://schemas.microsoft.com/office/drawing/2014/chartex" xmlns:cx1="http://schemas.microsoft.com/office/drawing/2015/9/8/chartex" xmlns:cx2="http://schemas.microsoft.com/office/drawing/2015/10/21/chartex" xmlns:cx3="http://schemas.microsoft.com/office/drawing/2016/5/9/chartex" xmlns:cx4="http://schemas.microsoft.com/office/drawing/2016/5/10/chartex" xmlns:cx5="http://schemas.microsoft.com/office/drawing/2016/5/11/chartex" xmlns:cx6="http://schemas.microsoft.com/office/drawing/2016/5/12/chartex" xmlns:cx7="http://schemas.microsoft.com/office/drawing/2016/5/13/chartex" xmlns:cx8="http://schemas.microsoft.com/office/drawing/2016/5/14/chartex" xmlns:mc="http://schemas.openxmlformats.org/markup-compatibility/2006" xmlns:aink="http://schemas.microsoft.com/office/drawing/2016/ink" xmlns:am3d="http://schemas.microsoft.com/office/drawing/2017/model3d" xmlns:o="urn:schemas-microsoft-com:office:office" xmlns:r="http://schemas.openxmlformats.org/officeDocument/2006/relationships" xmlns:m="http://schemas.openxmlformats.org/officeDocument/2006/math" xmlns:v="urn:schemas-microsoft-com:vml" xmlns:wp14="http://schemas.microsoft.com/office/word/2010/wordprocessingDrawing" xmlns:wp="http://schemas.openxmlformats.org/drawingml/2006/wordprocessingDrawing" xmlns:w10="urn:schemas-microsoft-com:office:word" xmlns:w="http://schemas.openxmlformats.org/wordprocessingml/2006/main" xmlns:w14="http://schemas.microsoft.com/office/word/2010/wordml" xmlns:w15="http://schemas.microsoft.com/office/word/2012/wordml" xmlns:w16cid="http://schemas.microsoft.com/office/word/2016/wordml/cid" xmlns:w16se="http://schemas.microsoft.com/office/word/2015/wordml/symex" xmlns:wpg="http://schemas.microsoft.com/office/word/2010/wordprocessingGroup" xmlns:wpi="http://schemas.microsoft.com/office/word/2010/wordprocessingInk" xmlns:wne="http://schemas.microsoft.com/office/word/2006/wordml" xmlns:wps="http://schemas.microsoft.com/office/word/2010/wordprocessingShape" mc:Ignorable="w14 w15 w16se w16cid wp14">
   <w:p>
     <w:pPr>
@@ -7107,6 +3982,26 @@
 </file>
 
 <file path=word/header1.xml><?xml version="1.0" encoding="utf-8"?>
+<w:hdr xmlns:wpc="http://schemas.microsoft.com/office/word/2010/wordprocessingCanvas" xmlns:cx="http://schemas.microsoft.com/office/drawing/2014/chartex" xmlns:cx1="http://schemas.microsoft.com/office/drawing/2015/9/8/chartex" xmlns:cx2="http://schemas.microsoft.com/office/drawing/2015/10/21/chartex" xmlns:cx3="http://schemas.microsoft.com/office/drawing/2016/5/9/chartex" xmlns:cx4="http://schemas.microsoft.com/office/drawing/2016/5/10/chartex" xmlns:cx5="http://schemas.microsoft.com/office/drawing/2016/5/11/chartex" xmlns:cx6="http://schemas.microsoft.com/office/drawing/2016/5/12/chartex" xmlns:cx7="http://schemas.microsoft.com/office/drawing/2016/5/13/chartex" xmlns:cx8="http://schemas.microsoft.com/office/drawing/2016/5/14/chartex" xmlns:mc="http://schemas.openxmlformats.org/markup-compatibility/2006" xmlns:aink="http://schemas.microsoft.com/office/drawing/2016/ink" xmlns:am3d="http://schemas.microsoft.com/office/drawing/2017/model3d" xmlns:o="urn:schemas-microsoft-com:office:office" xmlns:r="http://schemas.openxmlformats.org/officeDocument/2006/relationships" xmlns:m="http://schemas.openxmlformats.org/officeDocument/2006/math" xmlns:v="urn:schemas-microsoft-com:vml" xmlns:wp14="http://schemas.microsoft.com/office/word/2010/wordprocessingDrawing" xmlns:wp="http://schemas.openxmlformats.org/drawingml/2006/wordprocessingDrawing" xmlns:w10="urn:schemas-microsoft-com:office:word" xmlns:w="http://schemas.openxmlformats.org/wordprocessingml/2006/main" xmlns:w14="http://schemas.microsoft.com/office/word/2010/wordml" xmlns:w15="http://schemas.microsoft.com/office/word/2012/wordml" xmlns:w16cid="http://schemas.microsoft.com/office/word/2016/wordml/cid" xmlns:w16se="http://schemas.microsoft.com/office/word/2015/wordml/symex" xmlns:wpg="http://schemas.microsoft.com/office/word/2010/wordprocessingGroup" xmlns:wpi="http://schemas.microsoft.com/office/word/2010/wordprocessingInk" xmlns:wne="http://schemas.microsoft.com/office/word/2006/wordml" xmlns:wps="http://schemas.microsoft.com/office/word/2010/wordprocessingShape" mc:Ignorable="w14 w15 w16se w16cid wp14">
+  <w:p>
+    <w:pPr>
+      <w:pStyle w:val="Intestazione"/>
+    </w:pPr>
+  </w:p>
+</w:hdr>
+</file>
+
+<file path=word/header2.xml><?xml version="1.0" encoding="utf-8"?>
+<w:hdr xmlns:wpc="http://schemas.microsoft.com/office/word/2010/wordprocessingCanvas" xmlns:cx="http://schemas.microsoft.com/office/drawing/2014/chartex" xmlns:cx1="http://schemas.microsoft.com/office/drawing/2015/9/8/chartex" xmlns:cx2="http://schemas.microsoft.com/office/drawing/2015/10/21/chartex" xmlns:cx3="http://schemas.microsoft.com/office/drawing/2016/5/9/chartex" xmlns:cx4="http://schemas.microsoft.com/office/drawing/2016/5/10/chartex" xmlns:cx5="http://schemas.microsoft.com/office/drawing/2016/5/11/chartex" xmlns:cx6="http://schemas.microsoft.com/office/drawing/2016/5/12/chartex" xmlns:cx7="http://schemas.microsoft.com/office/drawing/2016/5/13/chartex" xmlns:cx8="http://schemas.microsoft.com/office/drawing/2016/5/14/chartex" xmlns:mc="http://schemas.openxmlformats.org/markup-compatibility/2006" xmlns:aink="http://schemas.microsoft.com/office/drawing/2016/ink" xmlns:am3d="http://schemas.microsoft.com/office/drawing/2017/model3d" xmlns:o="urn:schemas-microsoft-com:office:office" xmlns:r="http://schemas.openxmlformats.org/officeDocument/2006/relationships" xmlns:m="http://schemas.openxmlformats.org/officeDocument/2006/math" xmlns:v="urn:schemas-microsoft-com:vml" xmlns:wp14="http://schemas.microsoft.com/office/word/2010/wordprocessingDrawing" xmlns:wp="http://schemas.openxmlformats.org/drawingml/2006/wordprocessingDrawing" xmlns:w10="urn:schemas-microsoft-com:office:word" xmlns:w="http://schemas.openxmlformats.org/wordprocessingml/2006/main" xmlns:w14="http://schemas.microsoft.com/office/word/2010/wordml" xmlns:w15="http://schemas.microsoft.com/office/word/2012/wordml" xmlns:w16cid="http://schemas.microsoft.com/office/word/2016/wordml/cid" xmlns:w16se="http://schemas.microsoft.com/office/word/2015/wordml/symex" xmlns:wpg="http://schemas.microsoft.com/office/word/2010/wordprocessingGroup" xmlns:wpi="http://schemas.microsoft.com/office/word/2010/wordprocessingInk" xmlns:wne="http://schemas.microsoft.com/office/word/2006/wordml" xmlns:wps="http://schemas.microsoft.com/office/word/2010/wordprocessingShape" mc:Ignorable="w14 w15 w16se w16cid wp14">
+  <w:p>
+    <w:pPr>
+      <w:pStyle w:val="Intestazione"/>
+    </w:pPr>
+  </w:p>
+</w:hdr>
+</file>
+
+<file path=word/header3.xml><?xml version="1.0" encoding="utf-8"?>
 <w:hdr xmlns:wpc="http://schemas.microsoft.com/office/word/2010/wordprocessingCanvas" xmlns:cx="http://schemas.microsoft.com/office/drawing/2014/chartex" xmlns:cx1="http://schemas.microsoft.com/office/drawing/2015/9/8/chartex" xmlns:cx2="http://schemas.microsoft.com/office/drawing/2015/10/21/chartex" xmlns:cx3="http://schemas.microsoft.com/office/drawing/2016/5/9/chartex" xmlns:cx4="http://schemas.microsoft.com/office/drawing/2016/5/10/chartex" xmlns:cx5="http://schemas.microsoft.com/office/drawing/2016/5/11/chartex" xmlns:cx6="http://schemas.microsoft.com/office/drawing/2016/5/12/chartex" xmlns:cx7="http://schemas.microsoft.com/office/drawing/2016/5/13/chartex" xmlns:cx8="http://schemas.microsoft.com/office/drawing/2016/5/14/chartex" xmlns:mc="http://schemas.openxmlformats.org/markup-compatibility/2006" xmlns:aink="http://schemas.microsoft.com/office/drawing/2016/ink" xmlns:am3d="http://schemas.microsoft.com/office/drawing/2017/model3d" xmlns:o="urn:schemas-microsoft-com:office:office" xmlns:r="http://schemas.openxmlformats.org/officeDocument/2006/relationships" xmlns:m="http://schemas.openxmlformats.org/officeDocument/2006/math" xmlns:v="urn:schemas-microsoft-com:vml" xmlns:wp14="http://schemas.microsoft.com/office/word/2010/wordprocessingDrawing" xmlns:wp="http://schemas.openxmlformats.org/drawingml/2006/wordprocessingDrawing" xmlns:w10="urn:schemas-microsoft-com:office:word" xmlns:w="http://schemas.openxmlformats.org/wordprocessingml/2006/main" xmlns:w14="http://schemas.microsoft.com/office/word/2010/wordml" xmlns:w15="http://schemas.microsoft.com/office/word/2012/wordml" xmlns:w16cid="http://schemas.microsoft.com/office/word/2016/wordml/cid" xmlns:w16se="http://schemas.microsoft.com/office/word/2015/wordml/symex" xmlns:wpg="http://schemas.microsoft.com/office/word/2010/wordprocessingGroup" xmlns:wpi="http://schemas.microsoft.com/office/word/2010/wordprocessingInk" xmlns:wne="http://schemas.microsoft.com/office/word/2006/wordml" xmlns:wps="http://schemas.microsoft.com/office/word/2010/wordprocessingShape" mc:Ignorable="w14 w15 w16se w16cid wp14">
   <w:tbl>
     <w:tblPr>
@@ -7249,7 +4144,7 @@
                         </a:ln>
                         <a:extLst>
                           <a:ext uri="{53640926-AAD7-44d8-BBD7-CCE9431645EC}">
-                            <a14:shadowObscured xmlns:a14="http://schemas.microsoft.com/office/drawing/2010/main" xmlns:w="http://schemas.openxmlformats.org/wordprocessingml/2006/main" xmlns:w10="urn:schemas-microsoft-com:office:word" xmlns:v="urn:schemas-microsoft-com:vml" xmlns:o="urn:schemas-microsoft-com:office:office" xmlns="" xmlns:mv="urn:schemas-microsoft-com:mac:vml" xmlns:mo="http://schemas.microsoft.com/office/mac/office/2008/main"/>
+                            <a14:shadowObscured xmlns:mo="http://schemas.microsoft.com/office/mac/office/2008/main" xmlns:mv="urn:schemas-microsoft-com:mac:vml" xmlns="" xmlns:o="urn:schemas-microsoft-com:office:office" xmlns:v="urn:schemas-microsoft-com:vml" xmlns:w10="urn:schemas-microsoft-com:office:word" xmlns:w="http://schemas.openxmlformats.org/wordprocessingml/2006/main" xmlns:a14="http://schemas.microsoft.com/office/drawing/2010/main"/>
                           </a:ext>
                         </a:extLst>
                       </pic:spPr>
@@ -7361,6 +4256,7 @@
         <w:lang w:val="en-US"/>
       </w:rPr>
     </w:pPr>
+    <w:proofErr w:type="gramStart"/>
     <w:r>
       <w:rPr>
         <w:rFonts w:ascii="Helvetica Neue Medium" w:hAnsi="Helvetica Neue Medium"/>
@@ -7371,6 +4267,7 @@
       </w:rPr>
       <w:t>Master Degree in Computer Engineering</w:t>
     </w:r>
+    <w:proofErr w:type="gramEnd"/>
   </w:p>
   <w:p>
     <w:pPr>
@@ -7383,6 +4280,7 @@
         <w:lang w:val="en-US"/>
       </w:rPr>
     </w:pPr>
+    <w:proofErr w:type="gramStart"/>
     <w:r>
       <w:rPr>
         <w:rFonts w:ascii="Helvetica Neue Medium" w:hAnsi="Helvetica Neue Medium"/>
@@ -7391,7 +4289,18 @@
         <w:szCs w:val="32"/>
         <w:lang w:val="en-US"/>
       </w:rPr>
-      <w:t xml:space="preserve">Master Degree in </w:t>
+      <w:t>Master Degree</w:t>
+    </w:r>
+    <w:proofErr w:type="gramEnd"/>
+    <w:r>
+      <w:rPr>
+        <w:rFonts w:ascii="Helvetica Neue Medium" w:hAnsi="Helvetica Neue Medium"/>
+        <w:bCs/>
+        <w:sz w:val="32"/>
+        <w:szCs w:val="32"/>
+        <w:lang w:val="en-US"/>
+      </w:rPr>
+      <w:t xml:space="preserve"> in </w:t>
     </w:r>
     <w:r>
       <w:rPr>
@@ -7618,26 +4527,15 @@
             <w:jc w:val="center"/>
             <w:rPr>
               <w:rFonts w:ascii="Helvetica Neue Medium" w:hAnsi="Helvetica Neue Medium"/>
-              <w:bCs/>
-              <w:sz w:val="28"/>
-              <w:szCs w:val="28"/>
-            </w:rPr>
-          </w:pPr>
-        </w:p>
-        <w:p>
-          <w:pPr>
-            <w:jc w:val="center"/>
-            <w:rPr>
-              <w:rFonts w:ascii="Helvetica Neue Medium" w:hAnsi="Helvetica Neue Medium"/>
-              <w:sz w:val="28"/>
-              <w:szCs w:val="28"/>
+              <w:sz w:val="22"/>
+              <w:szCs w:val="22"/>
             </w:rPr>
           </w:pPr>
           <w:r>
             <w:rPr>
               <w:rFonts w:ascii="Helvetica Neue Medium" w:hAnsi="Helvetica Neue Medium"/>
-              <w:sz w:val="28"/>
-              <w:szCs w:val="28"/>
+              <w:sz w:val="22"/>
+              <w:szCs w:val="22"/>
             </w:rPr>
             <w:t xml:space="preserve">Dalla </w:t>
           </w:r>
@@ -7645,8 +4543,8 @@
           <w:r>
             <w:rPr>
               <w:rFonts w:ascii="Helvetica Neue Medium" w:hAnsi="Helvetica Neue Medium"/>
-              <w:sz w:val="28"/>
-              <w:szCs w:val="28"/>
+              <w:sz w:val="22"/>
+              <w:szCs w:val="22"/>
             </w:rPr>
             <w:t>Mutta</w:t>
           </w:r>
@@ -7657,15 +4555,15 @@
             <w:jc w:val="center"/>
             <w:rPr>
               <w:rFonts w:ascii="Helvetica Neue Medium" w:hAnsi="Helvetica Neue Medium"/>
-              <w:sz w:val="28"/>
-              <w:szCs w:val="28"/>
+              <w:sz w:val="22"/>
+              <w:szCs w:val="22"/>
             </w:rPr>
           </w:pPr>
           <w:r>
             <w:rPr>
               <w:rFonts w:ascii="Helvetica Neue Medium" w:hAnsi="Helvetica Neue Medium"/>
-              <w:sz w:val="28"/>
-              <w:szCs w:val="28"/>
+              <w:sz w:val="22"/>
+              <w:szCs w:val="22"/>
             </w:rPr>
             <w:t>Dell'Anna</w:t>
           </w:r>
@@ -7675,16 +4573,16 @@
             <w:jc w:val="center"/>
             <w:rPr>
               <w:rFonts w:ascii="Helvetica Neue Medium" w:hAnsi="Helvetica Neue Medium"/>
-              <w:sz w:val="28"/>
-              <w:szCs w:val="28"/>
+              <w:sz w:val="22"/>
+              <w:szCs w:val="22"/>
             </w:rPr>
           </w:pPr>
           <w:proofErr w:type="spellStart"/>
           <w:r>
             <w:rPr>
               <w:rFonts w:ascii="Helvetica Neue Medium" w:hAnsi="Helvetica Neue Medium"/>
-              <w:sz w:val="28"/>
-              <w:szCs w:val="28"/>
+              <w:sz w:val="22"/>
+              <w:szCs w:val="22"/>
             </w:rPr>
             <w:t>Hamzah</w:t>
           </w:r>
@@ -7692,8 +4590,8 @@
           <w:r>
             <w:rPr>
               <w:rFonts w:ascii="Helvetica Neue Medium" w:hAnsi="Helvetica Neue Medium"/>
-              <w:sz w:val="28"/>
-              <w:szCs w:val="28"/>
+              <w:sz w:val="22"/>
+              <w:szCs w:val="22"/>
             </w:rPr>
             <w:t xml:space="preserve"> </w:t>
           </w:r>
@@ -7701,8 +4599,8 @@
           <w:r>
             <w:rPr>
               <w:rFonts w:ascii="Helvetica Neue Medium" w:hAnsi="Helvetica Neue Medium"/>
-              <w:sz w:val="28"/>
-              <w:szCs w:val="28"/>
+              <w:sz w:val="22"/>
+              <w:szCs w:val="22"/>
             </w:rPr>
             <w:t>Obaid</w:t>
           </w:r>
@@ -7710,8 +4608,8 @@
           <w:r>
             <w:rPr>
               <w:rFonts w:ascii="Helvetica Neue Medium" w:hAnsi="Helvetica Neue Medium"/>
-              <w:sz w:val="28"/>
-              <w:szCs w:val="28"/>
+              <w:sz w:val="22"/>
+              <w:szCs w:val="22"/>
             </w:rPr>
             <w:t xml:space="preserve"> </w:t>
           </w:r>
@@ -7719,8 +4617,8 @@
           <w:r>
             <w:rPr>
               <w:rFonts w:ascii="Helvetica Neue Medium" w:hAnsi="Helvetica Neue Medium"/>
-              <w:sz w:val="28"/>
-              <w:szCs w:val="28"/>
+              <w:sz w:val="22"/>
+              <w:szCs w:val="22"/>
             </w:rPr>
             <w:t>Salihi</w:t>
           </w:r>
@@ -7731,15 +4629,15 @@
             <w:jc w:val="center"/>
             <w:rPr>
               <w:rFonts w:ascii="Helvetica Neue Medium" w:hAnsi="Helvetica Neue Medium"/>
-              <w:sz w:val="28"/>
-              <w:szCs w:val="28"/>
+              <w:sz w:val="22"/>
+              <w:szCs w:val="22"/>
             </w:rPr>
           </w:pPr>
           <w:r>
             <w:rPr>
               <w:rFonts w:ascii="Helvetica Neue Medium" w:hAnsi="Helvetica Neue Medium"/>
-              <w:sz w:val="28"/>
-              <w:szCs w:val="28"/>
+              <w:sz w:val="22"/>
+              <w:szCs w:val="22"/>
             </w:rPr>
             <w:t>Jin</w:t>
           </w:r>
@@ -7749,16 +4647,16 @@
             <w:jc w:val="center"/>
             <w:rPr>
               <w:rFonts w:ascii="Helvetica Neue Medium" w:hAnsi="Helvetica Neue Medium"/>
-              <w:sz w:val="28"/>
-              <w:szCs w:val="28"/>
+              <w:sz w:val="22"/>
+              <w:szCs w:val="22"/>
             </w:rPr>
           </w:pPr>
           <w:proofErr w:type="spellStart"/>
           <w:r>
             <w:rPr>
               <w:rFonts w:ascii="Helvetica Neue Medium" w:hAnsi="Helvetica Neue Medium"/>
-              <w:sz w:val="28"/>
-              <w:szCs w:val="28"/>
+              <w:sz w:val="22"/>
+              <w:szCs w:val="22"/>
             </w:rPr>
             <w:t>Semencenco</w:t>
           </w:r>
@@ -7776,8 +4674,8 @@
           <w:r>
             <w:rPr>
               <w:rFonts w:ascii="Helvetica Neue Medium" w:hAnsi="Helvetica Neue Medium"/>
-              <w:sz w:val="28"/>
-              <w:szCs w:val="28"/>
+              <w:sz w:val="22"/>
+              <w:szCs w:val="22"/>
             </w:rPr>
             <w:t>Bashir</w:t>
           </w:r>
@@ -7811,34 +4709,22 @@
         </w:p>
         <w:p>
           <w:pPr>
-            <w:jc w:val="center"/>
-            <w:rPr>
-              <w:rFonts w:ascii="Helvetica Neue Medium" w:hAnsi="Helvetica Neue Medium"/>
-              <w:bCs/>
-              <w:sz w:val="28"/>
-              <w:szCs w:val="28"/>
-              <w:lang w:val="en-US"/>
-            </w:rPr>
-          </w:pPr>
-        </w:p>
-        <w:p>
-          <w:pPr>
             <w:tabs>
               <w:tab w:val="left" w:pos="2205"/>
             </w:tabs>
             <w:jc w:val="center"/>
             <w:rPr>
               <w:rFonts w:ascii="Helvetica Neue Medium" w:hAnsi="Helvetica Neue Medium"/>
-              <w:sz w:val="28"/>
-              <w:szCs w:val="28"/>
+              <w:sz w:val="22"/>
+              <w:szCs w:val="22"/>
               <w:lang w:val="en-US"/>
             </w:rPr>
           </w:pPr>
           <w:r>
             <w:rPr>
               <w:rFonts w:ascii="Helvetica Neue Medium" w:hAnsi="Helvetica Neue Medium"/>
-              <w:sz w:val="28"/>
-              <w:szCs w:val="28"/>
+              <w:sz w:val="22"/>
+              <w:szCs w:val="22"/>
               <w:lang w:val="en-US"/>
             </w:rPr>
             <w:t>Marco</w:t>
@@ -7852,16 +4738,16 @@
             <w:jc w:val="center"/>
             <w:rPr>
               <w:rFonts w:ascii="Helvetica Neue Medium" w:hAnsi="Helvetica Neue Medium"/>
-              <w:sz w:val="28"/>
-              <w:szCs w:val="28"/>
+              <w:sz w:val="22"/>
+              <w:szCs w:val="22"/>
               <w:lang w:val="en-US"/>
             </w:rPr>
           </w:pPr>
           <w:r>
             <w:rPr>
               <w:rFonts w:ascii="Helvetica Neue Medium" w:hAnsi="Helvetica Neue Medium"/>
-              <w:sz w:val="28"/>
-              <w:szCs w:val="28"/>
+              <w:sz w:val="22"/>
+              <w:szCs w:val="22"/>
               <w:lang w:val="en-US"/>
             </w:rPr>
             <w:t>Marco</w:t>
@@ -7875,8 +4761,8 @@
             <w:jc w:val="center"/>
             <w:rPr>
               <w:rFonts w:ascii="Helvetica Neue Medium" w:hAnsi="Helvetica Neue Medium"/>
-              <w:sz w:val="28"/>
-              <w:szCs w:val="28"/>
+              <w:sz w:val="22"/>
+              <w:szCs w:val="22"/>
               <w:lang w:val="en-US"/>
             </w:rPr>
           </w:pPr>
@@ -7884,8 +4770,8 @@
           <w:r>
             <w:rPr>
               <w:rFonts w:ascii="Helvetica Neue Medium" w:hAnsi="Helvetica Neue Medium"/>
-              <w:sz w:val="28"/>
-              <w:szCs w:val="28"/>
+              <w:sz w:val="22"/>
+              <w:szCs w:val="22"/>
               <w:lang w:val="en-US"/>
             </w:rPr>
             <w:t>Memen</w:t>
@@ -7900,16 +4786,16 @@
             <w:jc w:val="center"/>
             <w:rPr>
               <w:rFonts w:ascii="Helvetica Neue Medium" w:hAnsi="Helvetica Neue Medium"/>
-              <w:sz w:val="28"/>
-              <w:szCs w:val="28"/>
+              <w:sz w:val="22"/>
+              <w:szCs w:val="22"/>
               <w:lang w:val="en-US"/>
             </w:rPr>
           </w:pPr>
           <w:r>
             <w:rPr>
               <w:rFonts w:ascii="Helvetica Neue Medium" w:hAnsi="Helvetica Neue Medium"/>
-              <w:sz w:val="28"/>
-              <w:szCs w:val="28"/>
+              <w:sz w:val="22"/>
+              <w:szCs w:val="22"/>
               <w:lang w:val="en-US"/>
             </w:rPr>
             <w:t>Xianwen</w:t>
@@ -7923,15 +4809,15 @@
             <w:jc w:val="center"/>
             <w:rPr>
               <w:rFonts w:ascii="Helvetica Neue Medium" w:hAnsi="Helvetica Neue Medium"/>
-              <w:sz w:val="28"/>
-              <w:szCs w:val="28"/>
+              <w:sz w:val="22"/>
+              <w:szCs w:val="22"/>
             </w:rPr>
           </w:pPr>
           <w:r>
             <w:rPr>
               <w:rFonts w:ascii="Helvetica Neue Medium" w:hAnsi="Helvetica Neue Medium"/>
-              <w:sz w:val="28"/>
-              <w:szCs w:val="28"/>
+              <w:sz w:val="22"/>
+              <w:szCs w:val="22"/>
             </w:rPr>
             <w:t>Victor</w:t>
           </w:r>
@@ -7951,11 +4837,13 @@
           <w:r>
             <w:rPr>
               <w:rFonts w:ascii="Helvetica Neue Medium" w:hAnsi="Helvetica Neue Medium"/>
-              <w:sz w:val="28"/>
-              <w:szCs w:val="28"/>
+              <w:sz w:val="22"/>
+              <w:szCs w:val="22"/>
             </w:rPr>
             <w:t>Ahmad</w:t>
           </w:r>
+          <w:bookmarkStart w:id="0" w:name="_GoBack"/>
+          <w:bookmarkEnd w:id="0"/>
         </w:p>
       </w:tc>
       <w:tc>
@@ -7998,25 +4886,15 @@
             <w:jc w:val="center"/>
             <w:rPr>
               <w:rFonts w:ascii="Helvetica Neue Medium" w:hAnsi="Helvetica Neue Medium"/>
-              <w:sz w:val="28"/>
-              <w:szCs w:val="28"/>
-            </w:rPr>
-          </w:pPr>
-        </w:p>
-        <w:p>
-          <w:pPr>
-            <w:jc w:val="center"/>
-            <w:rPr>
-              <w:rFonts w:ascii="Helvetica Neue Medium" w:hAnsi="Helvetica Neue Medium"/>
-              <w:sz w:val="28"/>
-              <w:szCs w:val="28"/>
+              <w:sz w:val="22"/>
+              <w:szCs w:val="22"/>
             </w:rPr>
           </w:pPr>
           <w:r>
             <w:rPr>
               <w:rFonts w:ascii="Helvetica Neue Medium" w:hAnsi="Helvetica Neue Medium"/>
-              <w:sz w:val="28"/>
-              <w:szCs w:val="28"/>
+              <w:sz w:val="22"/>
+              <w:szCs w:val="22"/>
             </w:rPr>
             <w:t>1210174</w:t>
           </w:r>
@@ -8026,15 +4904,15 @@
             <w:jc w:val="center"/>
             <w:rPr>
               <w:rFonts w:ascii="Helvetica Neue Medium" w:hAnsi="Helvetica Neue Medium"/>
-              <w:sz w:val="28"/>
-              <w:szCs w:val="28"/>
+              <w:sz w:val="22"/>
+              <w:szCs w:val="22"/>
             </w:rPr>
           </w:pPr>
           <w:r>
             <w:rPr>
               <w:rFonts w:ascii="Helvetica Neue Medium" w:hAnsi="Helvetica Neue Medium"/>
-              <w:sz w:val="28"/>
-              <w:szCs w:val="28"/>
+              <w:sz w:val="22"/>
+              <w:szCs w:val="22"/>
             </w:rPr>
             <w:t>1205721</w:t>
           </w:r>
@@ -8044,15 +4922,15 @@
             <w:jc w:val="center"/>
             <w:rPr>
               <w:rFonts w:ascii="Helvetica Neue Medium" w:hAnsi="Helvetica Neue Medium"/>
-              <w:sz w:val="28"/>
-              <w:szCs w:val="28"/>
+              <w:sz w:val="22"/>
+              <w:szCs w:val="22"/>
             </w:rPr>
           </w:pPr>
           <w:r>
             <w:rPr>
               <w:rFonts w:ascii="Helvetica Neue Medium" w:hAnsi="Helvetica Neue Medium"/>
-              <w:sz w:val="28"/>
-              <w:szCs w:val="28"/>
+              <w:sz w:val="22"/>
+              <w:szCs w:val="22"/>
             </w:rPr>
             <w:t>1216114</w:t>
           </w:r>
@@ -8062,15 +4940,15 @@
             <w:jc w:val="center"/>
             <w:rPr>
               <w:rFonts w:ascii="Helvetica Neue Medium" w:hAnsi="Helvetica Neue Medium"/>
-              <w:sz w:val="28"/>
-              <w:szCs w:val="28"/>
+              <w:sz w:val="22"/>
+              <w:szCs w:val="22"/>
             </w:rPr>
           </w:pPr>
           <w:r>
             <w:rPr>
               <w:rFonts w:ascii="Helvetica Neue Medium" w:hAnsi="Helvetica Neue Medium"/>
-              <w:sz w:val="28"/>
-              <w:szCs w:val="28"/>
+              <w:sz w:val="22"/>
+              <w:szCs w:val="22"/>
             </w:rPr>
             <w:t>1190245</w:t>
           </w:r>
@@ -8087,8 +4965,8 @@
           <w:r>
             <w:rPr>
               <w:rFonts w:ascii="Helvetica Neue Medium" w:hAnsi="Helvetica Neue Medium"/>
-              <w:sz w:val="28"/>
-              <w:szCs w:val="28"/>
+              <w:sz w:val="22"/>
+              <w:szCs w:val="22"/>
             </w:rPr>
             <w:t>1205378</w:t>
           </w:r>
@@ -10599,7 +7477,7 @@
     </w:rPrDefault>
     <w:pPrDefault/>
   </w:docDefaults>
-  <w:latentStyles w:defLockedState="0" w:defUIPriority="0" w:defSemiHidden="0" w:defUnhideWhenUsed="0" w:defQFormat="0" w:count="376">
+  <w:latentStyles w:defLockedState="0" w:defUIPriority="0" w:defSemiHidden="0" w:defUnhideWhenUsed="0" w:defQFormat="0" w:count="377">
     <w:lsdException w:name="Normal" w:qFormat="1"/>
     <w:lsdException w:name="heading 1" w:qFormat="1"/>
     <w:lsdException w:name="heading 2" w:semiHidden="1" w:unhideWhenUsed="1" w:qFormat="1"/>
@@ -10689,7 +7567,6 @@
     <w:lsdException w:name="HTML Sample" w:semiHidden="1" w:unhideWhenUsed="1"/>
     <w:lsdException w:name="HTML Typewriter" w:semiHidden="1" w:unhideWhenUsed="1"/>
     <w:lsdException w:name="HTML Variable" w:semiHidden="1" w:unhideWhenUsed="1"/>
-    <w:lsdException w:name="Normal Table" w:semiHidden="1" w:unhideWhenUsed="1"/>
     <w:lsdException w:name="annotation subject" w:semiHidden="1" w:unhideWhenUsed="1"/>
     <w:lsdException w:name="No List" w:semiHidden="1" w:unhideWhenUsed="1"/>
     <w:lsdException w:name="Outline List 1" w:semiHidden="1" w:unhideWhenUsed="1"/>
@@ -10736,9 +7613,7 @@
     <w:lsdException w:name="Table Subtle 2" w:semiHidden="1" w:unhideWhenUsed="1"/>
     <w:lsdException w:name="Table Web 1" w:semiHidden="1" w:unhideWhenUsed="1"/>
     <w:lsdException w:name="Table Web 2" w:semiHidden="1" w:unhideWhenUsed="1"/>
-    <w:lsdException w:name="Table Web 3" w:semiHidden="1" w:unhideWhenUsed="1"/>
     <w:lsdException w:name="Balloon Text" w:semiHidden="1" w:unhideWhenUsed="1"/>
-    <w:lsdException w:name="Table Theme" w:semiHidden="1" w:unhideWhenUsed="1"/>
     <w:lsdException w:name="Placeholder Text" w:uiPriority="67"/>
     <w:lsdException w:name="No Spacing" w:uiPriority="68"/>
     <w:lsdException w:name="Light Shading" w:uiPriority="69"/>
@@ -10957,6 +7832,7 @@
     <w:lsdException w:name="Mention" w:semiHidden="1" w:uiPriority="99" w:unhideWhenUsed="1"/>
     <w:lsdException w:name="Smart Hyperlink" w:semiHidden="1" w:uiPriority="99" w:unhideWhenUsed="1"/>
     <w:lsdException w:name="Smart Link" w:semiHidden="1" w:uiPriority="99" w:unhideWhenUsed="1"/>
+    <w:lsdException w:name="Smart Link Error" w:semiHidden="1" w:uiPriority="99" w:unhideWhenUsed="1"/>
   </w:latentStyles>
   <w:style w:type="paragraph" w:default="1" w:styleId="Normale">
     <w:name w:val="Normal"/>
@@ -11511,7 +8387,7 @@
 </file>
 
 <file path=customXml/itemProps1.xml><?xml version="1.0" encoding="utf-8"?>
-<ds:datastoreItem xmlns:ds="http://schemas.openxmlformats.org/officeDocument/2006/customXml" ds:itemID="{818278A3-3458-4496-82C7-F7622A0AF745}">
+<ds:datastoreItem xmlns:ds="http://schemas.openxmlformats.org/officeDocument/2006/customXml" ds:itemID="{367EC863-0987-4606-B3E5-671BDFD80C21}">
   <ds:schemaRefs>
     <ds:schemaRef ds:uri="http://schemas.openxmlformats.org/officeDocument/2006/bibliography"/>
   </ds:schemaRefs>

</xml_diff>